<commit_message>
pdf dei manuale e file read.me
</commit_message>
<xml_diff>
--- a/Documentazione/LabB-MANUALE UTENTE.docx
+++ b/Documentazione/LabB-MANUALE UTENTE.docx
@@ -2623,12 +2623,36 @@
         <w:rPr>
           <w:rFonts w:ascii="Century Gothic" w:eastAsiaTheme="minorHAnsi" w:hAnsi="Century Gothic" w:cstheme="minorBidi"/>
         </w:rPr>
+        <w:t>sia “</w:t>
+      </w:r>
+      <w:proofErr w:type="spellStart"/>
+      <w:r>
+        <w:rPr>
+          <w:rFonts w:ascii="Century Gothic" w:eastAsiaTheme="minorHAnsi" w:hAnsi="Century Gothic" w:cstheme="minorBidi"/>
+          <w:b/>
+          <w:bCs/>
+        </w:rPr>
+        <w:t>PostgreSQL</w:t>
+      </w:r>
+      <w:proofErr w:type="spellEnd"/>
+      <w:r>
+        <w:rPr>
+          <w:rFonts w:ascii="Century Gothic" w:eastAsiaTheme="minorHAnsi" w:hAnsi="Century Gothic" w:cstheme="minorBidi"/>
+        </w:rPr>
+        <w:t xml:space="preserve">” che </w:t>
+      </w:r>
+      <w:r>
+        <w:rPr>
+          <w:rFonts w:ascii="Century Gothic" w:eastAsiaTheme="minorHAnsi" w:hAnsi="Century Gothic" w:cstheme="minorBidi"/>
+        </w:rPr>
         <w:t>“</w:t>
       </w:r>
       <w:proofErr w:type="spellStart"/>
       <w:r>
         <w:rPr>
           <w:rFonts w:ascii="Century Gothic" w:eastAsiaTheme="minorHAnsi" w:hAnsi="Century Gothic" w:cstheme="minorBidi"/>
+          <w:b/>
+          <w:bCs/>
         </w:rPr>
         <w:t>pgAdmin</w:t>
       </w:r>
@@ -2663,52 +2687,84 @@
         <w:rPr>
           <w:rFonts w:ascii="Century Gothic" w:eastAsiaTheme="minorHAnsi" w:hAnsi="Century Gothic" w:cstheme="minorBidi"/>
         </w:rPr>
-        <w:t>Per scaricarlo basterà accedere al sito “</w:t>
-      </w:r>
-      <w:r>
-        <w:rPr>
-          <w:rFonts w:ascii="Century Gothic" w:eastAsiaTheme="minorHAnsi" w:hAnsi="Century Gothic" w:cstheme="minorBidi"/>
-          <w:b/>
-          <w:bCs/>
-        </w:rPr>
-        <w:t>https://www.pgadmin.org</w:t>
-      </w:r>
-      <w:proofErr w:type="gramStart"/>
-      <w:r>
-        <w:rPr>
-          <w:rFonts w:ascii="Century Gothic" w:eastAsiaTheme="minorHAnsi" w:hAnsi="Century Gothic" w:cstheme="minorBidi"/>
-          <w:b/>
-          <w:bCs/>
-        </w:rPr>
-        <w:t>”</w:t>
-      </w:r>
-      <w:r>
-        <w:rPr>
-          <w:rFonts w:ascii="Century Gothic" w:eastAsiaTheme="minorHAnsi" w:hAnsi="Century Gothic" w:cstheme="minorBidi"/>
-        </w:rPr>
-        <w:t xml:space="preserve"> ,</w:t>
-      </w:r>
-      <w:proofErr w:type="gramEnd"/>
-      <w:r>
-        <w:rPr>
-          <w:rFonts w:ascii="Century Gothic" w:eastAsiaTheme="minorHAnsi" w:hAnsi="Century Gothic" w:cstheme="minorBidi"/>
-        </w:rPr>
-        <w:t xml:space="preserve"> selezionare il proprio sistema operativo e la versione desiderata. </w:t>
-      </w:r>
-      <w:proofErr w:type="spellStart"/>
-      <w:r>
-        <w:rPr>
-          <w:rFonts w:ascii="Century Gothic" w:eastAsiaTheme="minorHAnsi" w:hAnsi="Century Gothic" w:cstheme="minorBidi"/>
-        </w:rPr>
-        <w:t>Fattò</w:t>
-      </w:r>
-      <w:proofErr w:type="spellEnd"/>
-      <w:r>
-        <w:rPr>
-          <w:rFonts w:ascii="Century Gothic" w:eastAsiaTheme="minorHAnsi" w:hAnsi="Century Gothic" w:cstheme="minorBidi"/>
-        </w:rPr>
-        <w:t xml:space="preserve"> ciò l’installazione risulterà semplice.</w:t>
-      </w:r>
+        <w:t>Per scaricarl</w:t>
+      </w:r>
+      <w:r>
+        <w:rPr>
+          <w:rFonts w:ascii="Century Gothic" w:eastAsiaTheme="minorHAnsi" w:hAnsi="Century Gothic" w:cstheme="minorBidi"/>
+        </w:rPr>
+        <w:t>i</w:t>
+      </w:r>
+      <w:r>
+        <w:rPr>
+          <w:rFonts w:ascii="Century Gothic" w:eastAsiaTheme="minorHAnsi" w:hAnsi="Century Gothic" w:cstheme="minorBidi"/>
+        </w:rPr>
+        <w:t xml:space="preserve"> basterà accedere</w:t>
+      </w:r>
+      <w:r>
+        <w:rPr>
+          <w:rFonts w:ascii="Century Gothic" w:eastAsiaTheme="minorHAnsi" w:hAnsi="Century Gothic" w:cstheme="minorBidi"/>
+        </w:rPr>
+        <w:t xml:space="preserve"> a:</w:t>
+      </w:r>
+    </w:p>
+    <w:p>
+      <w:pPr>
+        <w:pStyle w:val="Corpotesto"/>
+        <w:numPr>
+          <w:ilvl w:val="0"/>
+          <w:numId w:val="20"/>
+        </w:numPr>
+        <w:spacing w:before="271" w:line="242" w:lineRule="auto"/>
+        <w:ind w:right="-1"/>
+        <w:jc w:val="both"/>
+        <w:rPr>
+          <w:rFonts w:ascii="Century Gothic" w:eastAsiaTheme="minorHAnsi" w:hAnsi="Century Gothic" w:cstheme="minorBidi"/>
+          <w:color w:val="000000" w:themeColor="text1"/>
+        </w:rPr>
+      </w:pPr>
+      <w:hyperlink r:id="rId8" w:history="1">
+        <w:r>
+          <w:rPr>
+            <w:rStyle w:val="Collegamentoipertestuale"/>
+            <w:rFonts w:ascii="Century Gothic" w:eastAsiaTheme="minorHAnsi" w:hAnsi="Century Gothic" w:cstheme="minorBidi"/>
+            <w:b/>
+            <w:bCs/>
+            <w:color w:val="000000" w:themeColor="text1"/>
+            <w:u w:val="none"/>
+          </w:rPr>
+          <w:t>https://www.postgresql.org/download/</w:t>
+        </w:r>
+      </w:hyperlink>
+    </w:p>
+    <w:p>
+      <w:pPr>
+        <w:pStyle w:val="Corpotesto"/>
+        <w:numPr>
+          <w:ilvl w:val="0"/>
+          <w:numId w:val="20"/>
+        </w:numPr>
+        <w:spacing w:before="271" w:line="242" w:lineRule="auto"/>
+        <w:ind w:right="-1"/>
+        <w:jc w:val="both"/>
+        <w:rPr>
+          <w:rFonts w:ascii="Century Gothic" w:eastAsiaTheme="minorHAnsi" w:hAnsi="Century Gothic" w:cstheme="minorBidi"/>
+          <w:color w:val="000000" w:themeColor="text1"/>
+        </w:rPr>
+      </w:pPr>
+      <w:hyperlink r:id="rId9" w:history="1">
+        <w:r>
+          <w:rPr>
+            <w:rStyle w:val="Collegamentoipertestuale"/>
+            <w:rFonts w:ascii="Century Gothic" w:eastAsiaTheme="minorHAnsi" w:hAnsi="Century Gothic" w:cstheme="minorBidi"/>
+            <w:b/>
+            <w:bCs/>
+            <w:color w:val="000000" w:themeColor="text1"/>
+            <w:u w:val="none"/>
+          </w:rPr>
+          <w:t>https://www.pgadmin.org/download/</w:t>
+        </w:r>
+      </w:hyperlink>
     </w:p>
     <w:p>
       <w:pPr>
@@ -2723,6 +2779,97 @@
       <w:r>
         <w:rPr>
           <w:rFonts w:ascii="Century Gothic" w:eastAsiaTheme="minorHAnsi" w:hAnsi="Century Gothic" w:cstheme="minorBidi"/>
+        </w:rPr>
+        <w:t xml:space="preserve">selezionare il proprio sistema operativo e la versione desiderata. </w:t>
+      </w:r>
+      <w:proofErr w:type="spellStart"/>
+      <w:r>
+        <w:rPr>
+          <w:rFonts w:ascii="Century Gothic" w:eastAsiaTheme="minorHAnsi" w:hAnsi="Century Gothic" w:cstheme="minorBidi"/>
+        </w:rPr>
+        <w:t>Fattò</w:t>
+      </w:r>
+      <w:proofErr w:type="spellEnd"/>
+      <w:r>
+        <w:rPr>
+          <w:rFonts w:ascii="Century Gothic" w:eastAsiaTheme="minorHAnsi" w:hAnsi="Century Gothic" w:cstheme="minorBidi"/>
+        </w:rPr>
+        <w:t xml:space="preserve"> ciò l</w:t>
+      </w:r>
+      <w:r>
+        <w:rPr>
+          <w:rFonts w:ascii="Century Gothic" w:eastAsiaTheme="minorHAnsi" w:hAnsi="Century Gothic" w:cstheme="minorBidi"/>
+        </w:rPr>
+        <w:t xml:space="preserve">a successiva </w:t>
+      </w:r>
+      <w:r>
+        <w:rPr>
+          <w:rFonts w:ascii="Century Gothic" w:eastAsiaTheme="minorHAnsi" w:hAnsi="Century Gothic" w:cstheme="minorBidi"/>
+        </w:rPr>
+        <w:t>installazione risulterà semplice</w:t>
+      </w:r>
+      <w:r>
+        <w:rPr>
+          <w:rFonts w:ascii="Century Gothic" w:eastAsiaTheme="minorHAnsi" w:hAnsi="Century Gothic" w:cstheme="minorBidi"/>
+        </w:rPr>
+        <w:t xml:space="preserve">, seguendo i passaggi </w:t>
+      </w:r>
+      <w:proofErr w:type="spellStart"/>
+      <w:r>
+        <w:rPr>
+          <w:rFonts w:ascii="Century Gothic" w:eastAsiaTheme="minorHAnsi" w:hAnsi="Century Gothic" w:cstheme="minorBidi"/>
+        </w:rPr>
+        <w:t>cosigliati</w:t>
+      </w:r>
+      <w:proofErr w:type="spellEnd"/>
+      <w:r>
+        <w:rPr>
+          <w:rFonts w:ascii="Century Gothic" w:eastAsiaTheme="minorHAnsi" w:hAnsi="Century Gothic" w:cstheme="minorBidi"/>
+        </w:rPr>
+        <w:t xml:space="preserve"> dagli applicativi </w:t>
+      </w:r>
+      <w:proofErr w:type="gramStart"/>
+      <w:r>
+        <w:rPr>
+          <w:rFonts w:ascii="Century Gothic" w:eastAsiaTheme="minorHAnsi" w:hAnsi="Century Gothic" w:cstheme="minorBidi"/>
+        </w:rPr>
+        <w:t>ed</w:t>
+      </w:r>
+      <w:proofErr w:type="gramEnd"/>
+      <w:r>
+        <w:rPr>
+          <w:rFonts w:ascii="Century Gothic" w:eastAsiaTheme="minorHAnsi" w:hAnsi="Century Gothic" w:cstheme="minorBidi"/>
+        </w:rPr>
+        <w:t xml:space="preserve"> lasciando i valori di </w:t>
+      </w:r>
+      <w:proofErr w:type="spellStart"/>
+      <w:r>
+        <w:rPr>
+          <w:rFonts w:ascii="Century Gothic" w:eastAsiaTheme="minorHAnsi" w:hAnsi="Century Gothic" w:cstheme="minorBidi"/>
+        </w:rPr>
+        <w:t>defualt</w:t>
+      </w:r>
+      <w:proofErr w:type="spellEnd"/>
+      <w:r>
+        <w:rPr>
+          <w:rFonts w:ascii="Century Gothic" w:eastAsiaTheme="minorHAnsi" w:hAnsi="Century Gothic" w:cstheme="minorBidi"/>
+        </w:rPr>
+        <w:t xml:space="preserve"> proposti per il database.</w:t>
+      </w:r>
+    </w:p>
+    <w:p>
+      <w:pPr>
+        <w:pStyle w:val="Corpotesto"/>
+        <w:spacing w:before="271" w:line="242" w:lineRule="auto"/>
+        <w:ind w:right="-1"/>
+        <w:jc w:val="both"/>
+        <w:rPr>
+          <w:rFonts w:ascii="Century Gothic" w:eastAsiaTheme="minorHAnsi" w:hAnsi="Century Gothic" w:cstheme="minorBidi"/>
+        </w:rPr>
+      </w:pPr>
+      <w:r>
+        <w:rPr>
+          <w:rFonts w:ascii="Century Gothic" w:eastAsiaTheme="minorHAnsi" w:hAnsi="Century Gothic" w:cstheme="minorBidi"/>
           <w:b/>
           <w:bCs/>
           <w:color w:val="FF0000"/>
@@ -2811,9 +2958,11 @@
       </w:pPr>
     </w:p>
     <w:p>
+      <w:bookmarkStart w:id="2" w:name="_Toc122992133"/>
+    </w:p>
+    <w:p>
       <w:pPr>
         <w:pStyle w:val="Titolo2"/>
-        <w:spacing w:before="192"/>
         <w:rPr>
           <w:rFonts w:ascii="Century Gothic" w:eastAsiaTheme="minorHAnsi" w:hAnsi="Century Gothic" w:cstheme="minorBidi"/>
           <w:b/>
@@ -2823,11 +2972,7 @@
           <w:szCs w:val="28"/>
         </w:rPr>
       </w:pPr>
-    </w:p>
-    <w:p>
-      <w:pPr>
-        <w:pStyle w:val="Titolo2"/>
-        <w:spacing w:before="192"/>
+      <w:r>
         <w:rPr>
           <w:rFonts w:ascii="Century Gothic" w:eastAsiaTheme="minorHAnsi" w:hAnsi="Century Gothic" w:cstheme="minorBidi"/>
           <w:b/>
@@ -2836,60 +2981,7 @@
           <w:sz w:val="28"/>
           <w:szCs w:val="28"/>
         </w:rPr>
-      </w:pPr>
-    </w:p>
-    <w:p>
-      <w:pPr>
-        <w:pStyle w:val="Titolo2"/>
-        <w:spacing w:before="192"/>
-        <w:rPr>
-          <w:rFonts w:ascii="Century Gothic" w:eastAsiaTheme="minorHAnsi" w:hAnsi="Century Gothic" w:cstheme="minorBidi"/>
-          <w:b/>
-          <w:bCs/>
-          <w:color w:val="F4AF3E"/>
-          <w:sz w:val="28"/>
-          <w:szCs w:val="28"/>
-        </w:rPr>
-      </w:pPr>
-    </w:p>
-    <w:p>
-      <w:pPr>
-        <w:pStyle w:val="Titolo2"/>
-        <w:spacing w:before="192"/>
-        <w:rPr>
-          <w:rFonts w:ascii="Century Gothic" w:eastAsiaTheme="minorHAnsi" w:hAnsi="Century Gothic" w:cstheme="minorBidi"/>
-          <w:b/>
-          <w:bCs/>
-          <w:color w:val="F4AF3E"/>
-          <w:sz w:val="28"/>
-          <w:szCs w:val="28"/>
-        </w:rPr>
-      </w:pPr>
-    </w:p>
-    <w:p/>
-    <w:p/>
-    <w:p>
-      <w:pPr>
-        <w:pStyle w:val="Titolo2"/>
-        <w:rPr>
-          <w:rFonts w:ascii="Century Gothic" w:eastAsiaTheme="minorHAnsi" w:hAnsi="Century Gothic" w:cstheme="minorBidi"/>
-          <w:b/>
-          <w:bCs/>
-          <w:color w:val="F4AF3E"/>
-          <w:sz w:val="28"/>
-          <w:szCs w:val="28"/>
-        </w:rPr>
-      </w:pPr>
-      <w:bookmarkStart w:id="2" w:name="_Toc122992133"/>
-      <w:r>
-        <w:rPr>
-          <w:rFonts w:ascii="Century Gothic" w:eastAsiaTheme="minorHAnsi" w:hAnsi="Century Gothic" w:cstheme="minorBidi"/>
-          <w:b/>
-          <w:bCs/>
-          <w:color w:val="F4AF3E"/>
-          <w:sz w:val="28"/>
-          <w:szCs w:val="28"/>
-        </w:rPr>
+        <w:lastRenderedPageBreak/>
         <w:t>AVVIO APPLICAZIONE</w:t>
       </w:r>
       <w:r>
@@ -2964,7 +3056,63 @@
         <w:rPr>
           <w:rFonts w:ascii="Century Gothic" w:eastAsiaTheme="minorHAnsi" w:hAnsi="Century Gothic" w:cstheme="minorBidi"/>
         </w:rPr>
-        <w:t xml:space="preserve">da terminale alla directory </w:t>
+        <w:t xml:space="preserve">da terminale </w:t>
+      </w:r>
+      <w:r>
+        <w:rPr>
+          <w:rFonts w:ascii="Century Gothic" w:eastAsiaTheme="minorHAnsi" w:hAnsi="Century Gothic" w:cstheme="minorBidi"/>
+        </w:rPr>
+        <w:t xml:space="preserve">nel percorso </w:t>
+      </w:r>
+      <w:proofErr w:type="spellStart"/>
+      <w:r>
+        <w:rPr>
+          <w:rFonts w:ascii="Century Gothic" w:eastAsiaTheme="minorHAnsi" w:hAnsi="Century Gothic" w:cstheme="minorBidi"/>
+        </w:rPr>
+        <w:t>contentente</w:t>
+      </w:r>
+      <w:proofErr w:type="spellEnd"/>
+      <w:r>
+        <w:rPr>
+          <w:rFonts w:ascii="Century Gothic" w:eastAsiaTheme="minorHAnsi" w:hAnsi="Century Gothic" w:cstheme="minorBidi"/>
+        </w:rPr>
+        <w:t xml:space="preserve"> la cartella “</w:t>
+      </w:r>
+      <w:r>
+        <w:rPr>
+          <w:rFonts w:ascii="Century Gothic" w:eastAsiaTheme="minorHAnsi" w:hAnsi="Century Gothic" w:cstheme="minorBidi"/>
+          <w:b/>
+          <w:bCs/>
+        </w:rPr>
+        <w:t>Ademi</w:t>
+      </w:r>
+      <w:r>
+        <w:rPr>
+          <w:rFonts w:ascii="Century Gothic" w:eastAsiaTheme="minorHAnsi" w:hAnsi="Century Gothic" w:cstheme="minorBidi"/>
+          <w:b/>
+          <w:bCs/>
+        </w:rPr>
+        <w:t>_</w:t>
+      </w:r>
+      <w:r>
+        <w:rPr>
+          <w:rFonts w:ascii="Century Gothic" w:eastAsiaTheme="minorHAnsi" w:hAnsi="Century Gothic" w:cstheme="minorBidi"/>
+          <w:b/>
+          <w:bCs/>
+        </w:rPr>
+        <w:t>746362</w:t>
+      </w:r>
+      <w:r>
+        <w:rPr>
+          <w:rFonts w:ascii="Century Gothic" w:eastAsiaTheme="minorHAnsi" w:hAnsi="Century Gothic" w:cstheme="minorBidi"/>
+        </w:rPr>
+        <w:t>” proseguire nella</w:t>
+      </w:r>
+      <w:r>
+        <w:rPr>
+          <w:rFonts w:ascii="Century Gothic" w:eastAsiaTheme="minorHAnsi" w:hAnsi="Century Gothic" w:cstheme="minorBidi"/>
+        </w:rPr>
+        <w:t xml:space="preserve"> directory </w:t>
       </w:r>
       <w:proofErr w:type="spellStart"/>
       <w:r>
@@ -3041,6 +3189,8 @@
       <w:r>
         <w:rPr>
           <w:rFonts w:ascii="Century Gothic" w:eastAsiaTheme="minorHAnsi" w:hAnsi="Century Gothic" w:cstheme="minorBidi"/>
+          <w:b/>
+          <w:bCs/>
           <w:i/>
           <w:iCs/>
         </w:rPr>
@@ -3050,6 +3200,8 @@
       <w:r>
         <w:rPr>
           <w:rFonts w:ascii="Century Gothic" w:eastAsiaTheme="minorHAnsi" w:hAnsi="Century Gothic" w:cstheme="minorBidi"/>
+          <w:b/>
+          <w:bCs/>
           <w:i/>
           <w:iCs/>
         </w:rPr>
@@ -3058,6 +3210,8 @@
       <w:r>
         <w:rPr>
           <w:rFonts w:ascii="Century Gothic" w:eastAsiaTheme="minorHAnsi" w:hAnsi="Century Gothic" w:cstheme="minorBidi"/>
+          <w:b/>
+          <w:bCs/>
           <w:i/>
           <w:iCs/>
         </w:rPr>
@@ -3067,12 +3221,28 @@
       <w:r>
         <w:rPr>
           <w:rFonts w:ascii="Century Gothic" w:eastAsiaTheme="minorHAnsi" w:hAnsi="Century Gothic" w:cstheme="minorBidi"/>
+          <w:b/>
+          <w:bCs/>
           <w:i/>
           <w:iCs/>
         </w:rPr>
         <w:t>jar</w:t>
       </w:r>
       <w:proofErr w:type="spellEnd"/>
+      <w:r>
+        <w:rPr>
+          <w:rFonts w:ascii="Century Gothic" w:eastAsiaTheme="minorHAnsi" w:hAnsi="Century Gothic" w:cstheme="minorBidi"/>
+          <w:i/>
+          <w:iCs/>
+        </w:rPr>
+        <w:t xml:space="preserve">, </w:t>
+      </w:r>
+      <w:r>
+        <w:rPr>
+          <w:rFonts w:ascii="Century Gothic" w:eastAsiaTheme="minorHAnsi" w:hAnsi="Century Gothic" w:cstheme="minorBidi"/>
+        </w:rPr>
+        <w:t>per aggiungere permessi al file.</w:t>
+      </w:r>
     </w:p>
     <w:p>
       <w:pPr>
@@ -3091,6 +3261,8 @@
       <w:r>
         <w:rPr>
           <w:rFonts w:ascii="Century Gothic" w:eastAsiaTheme="minorHAnsi" w:hAnsi="Century Gothic" w:cstheme="minorBidi"/>
+          <w:b/>
+          <w:bCs/>
           <w:i/>
           <w:iCs/>
         </w:rPr>
@@ -3100,6 +3272,8 @@
       <w:r>
         <w:rPr>
           <w:rFonts w:ascii="Century Gothic" w:eastAsiaTheme="minorHAnsi" w:hAnsi="Century Gothic" w:cstheme="minorBidi"/>
+          <w:b/>
+          <w:bCs/>
           <w:i/>
           <w:iCs/>
         </w:rPr>
@@ -3109,29 +3283,33 @@
       <w:r>
         <w:rPr>
           <w:rFonts w:ascii="Century Gothic" w:eastAsiaTheme="minorHAnsi" w:hAnsi="Century Gothic" w:cstheme="minorBidi"/>
+          <w:b/>
+          <w:bCs/>
           <w:i/>
           <w:iCs/>
         </w:rPr>
-        <w:t xml:space="preserve"> </w:t>
-      </w:r>
-      <w:r>
-        <w:rPr>
-          <w:rFonts w:ascii="Century Gothic" w:eastAsiaTheme="minorHAnsi" w:hAnsi="Century Gothic" w:cstheme="minorBidi"/>
+        <w:t xml:space="preserve"> ServerLAB-1.0-SNAPSHOT .</w:t>
+      </w:r>
+      <w:proofErr w:type="spellStart"/>
+      <w:r>
+        <w:rPr>
+          <w:rFonts w:ascii="Century Gothic" w:eastAsiaTheme="minorHAnsi" w:hAnsi="Century Gothic" w:cstheme="minorBidi"/>
+          <w:b/>
+          <w:bCs/>
           <w:i/>
           <w:iCs/>
         </w:rPr>
-        <w:t>ServerLAB-1.0-SNAPSHOT .</w:t>
-      </w:r>
-      <w:proofErr w:type="spellStart"/>
+        <w:t>jar</w:t>
+      </w:r>
+      <w:proofErr w:type="spellEnd"/>
       <w:r>
         <w:rPr>
           <w:rFonts w:ascii="Century Gothic" w:eastAsiaTheme="minorHAnsi" w:hAnsi="Century Gothic" w:cstheme="minorBidi"/>
           <w:i/>
           <w:iCs/>
         </w:rPr>
-        <w:t>jar</w:t>
-      </w:r>
-      <w:proofErr w:type="spellEnd"/>
+        <w:t>,</w:t>
+      </w:r>
       <w:r>
         <w:rPr>
           <w:rFonts w:ascii="Century Gothic" w:eastAsiaTheme="minorHAnsi" w:hAnsi="Century Gothic" w:cstheme="minorBidi"/>
@@ -3140,6 +3318,26 @@
         </w:rPr>
         <w:t xml:space="preserve"> </w:t>
       </w:r>
+      <w:r>
+        <w:rPr>
+          <w:rFonts w:ascii="Century Gothic" w:eastAsiaTheme="minorHAnsi" w:hAnsi="Century Gothic" w:cstheme="minorBidi"/>
+        </w:rPr>
+        <w:t xml:space="preserve">per avviare il </w:t>
+      </w:r>
+      <w:proofErr w:type="spellStart"/>
+      <w:r>
+        <w:rPr>
+          <w:rFonts w:ascii="Century Gothic" w:eastAsiaTheme="minorHAnsi" w:hAnsi="Century Gothic" w:cstheme="minorBidi"/>
+        </w:rPr>
+        <w:t>jar</w:t>
+      </w:r>
+      <w:proofErr w:type="spellEnd"/>
+      <w:r>
+        <w:rPr>
+          <w:rFonts w:ascii="Century Gothic" w:eastAsiaTheme="minorHAnsi" w:hAnsi="Century Gothic" w:cstheme="minorBidi"/>
+        </w:rPr>
+        <w:t>.</w:t>
+      </w:r>
     </w:p>
     <w:p>
       <w:pPr>
@@ -3175,7 +3373,60 @@
         <w:rPr>
           <w:rFonts w:ascii="Century Gothic" w:eastAsiaTheme="minorHAnsi" w:hAnsi="Century Gothic" w:cstheme="minorBidi"/>
         </w:rPr>
-        <w:t xml:space="preserve">, recarsi sempre da terminale alla directory </w:t>
+        <w:t xml:space="preserve">, recarsi sempre da terminale </w:t>
+      </w:r>
+      <w:r>
+        <w:rPr>
+          <w:rFonts w:ascii="Century Gothic" w:eastAsiaTheme="minorHAnsi" w:hAnsi="Century Gothic" w:cstheme="minorBidi"/>
+        </w:rPr>
+        <w:t xml:space="preserve">alla cartella </w:t>
+      </w:r>
+      <w:r>
+        <w:rPr>
+          <w:rFonts w:ascii="Century Gothic" w:eastAsiaTheme="minorHAnsi" w:hAnsi="Century Gothic" w:cstheme="minorBidi"/>
+          <w:noProof/>
+        </w:rPr>
+        <w:t>“</w:t>
+      </w:r>
+      <w:r>
+        <w:rPr>
+          <w:rFonts w:ascii="Century Gothic" w:eastAsiaTheme="minorHAnsi" w:hAnsi="Century Gothic" w:cstheme="minorBidi"/>
+          <w:b/>
+          <w:bCs/>
+          <w:noProof/>
+        </w:rPr>
+        <w:t>Ademi</w:t>
+      </w:r>
+      <w:r>
+        <w:rPr>
+          <w:rFonts w:ascii="Century Gothic" w:eastAsiaTheme="minorHAnsi" w:hAnsi="Century Gothic" w:cstheme="minorBidi"/>
+          <w:b/>
+          <w:bCs/>
+          <w:noProof/>
+        </w:rPr>
+        <w:t>_</w:t>
+      </w:r>
+      <w:r>
+        <w:rPr>
+          <w:rFonts w:ascii="Century Gothic" w:eastAsiaTheme="minorHAnsi" w:hAnsi="Century Gothic" w:cstheme="minorBidi"/>
+          <w:b/>
+          <w:bCs/>
+          <w:noProof/>
+        </w:rPr>
+        <w:t>746362</w:t>
+      </w:r>
+      <w:r>
+        <w:rPr>
+          <w:rFonts w:ascii="Century Gothic" w:eastAsiaTheme="minorHAnsi" w:hAnsi="Century Gothic" w:cstheme="minorBidi"/>
+          <w:noProof/>
+        </w:rPr>
+        <w:t xml:space="preserve">” e </w:t>
+      </w:r>
+      <w:r>
+        <w:rPr>
+          <w:rFonts w:ascii="Century Gothic" w:eastAsiaTheme="minorHAnsi" w:hAnsi="Century Gothic" w:cstheme="minorBidi"/>
+        </w:rPr>
+        <w:t xml:space="preserve">alla directory </w:t>
       </w:r>
       <w:proofErr w:type="spellStart"/>
       <w:r>
@@ -3240,37 +3491,67 @@
           <w:rFonts w:ascii="Century Gothic" w:eastAsiaTheme="minorHAnsi" w:hAnsi="Century Gothic" w:cstheme="minorBidi"/>
           <w:i/>
           <w:iCs/>
-          <w:lang w:val="en-US"/>
-        </w:rPr>
-      </w:pPr>
-      <w:r>
-        <w:rPr>
-          <w:rFonts w:ascii="Century Gothic" w:eastAsiaTheme="minorHAnsi" w:hAnsi="Century Gothic" w:cstheme="minorBidi"/>
+        </w:rPr>
+      </w:pPr>
+      <w:r>
+        <w:rPr>
+          <w:rFonts w:ascii="Century Gothic" w:eastAsiaTheme="minorHAnsi" w:hAnsi="Century Gothic" w:cstheme="minorBidi"/>
+          <w:b/>
+          <w:bCs/>
           <w:i/>
           <w:iCs/>
-          <w:lang w:val="en-US"/>
-        </w:rPr>
-        <w:t>\</w:t>
-      </w:r>
-      <w:proofErr w:type="gramStart"/>
-      <w:r>
-        <w:rPr>
-          <w:rFonts w:ascii="Century Gothic" w:eastAsiaTheme="minorHAnsi" w:hAnsi="Century Gothic" w:cstheme="minorBidi"/>
+        </w:rPr>
+        <w:t>\java -</w:t>
+      </w:r>
+      <w:proofErr w:type="spellStart"/>
+      <w:r>
+        <w:rPr>
+          <w:rFonts w:ascii="Century Gothic" w:eastAsiaTheme="minorHAnsi" w:hAnsi="Century Gothic" w:cstheme="minorBidi"/>
+          <w:b/>
+          <w:bCs/>
           <w:i/>
           <w:iCs/>
-          <w:lang w:val="en-US"/>
-        </w:rPr>
-        <w:t>java</w:t>
-      </w:r>
-      <w:proofErr w:type="gramEnd"/>
-      <w:r>
-        <w:rPr>
-          <w:rFonts w:ascii="Century Gothic" w:eastAsiaTheme="minorHAnsi" w:hAnsi="Century Gothic" w:cstheme="minorBidi"/>
+        </w:rPr>
+        <w:t>jar</w:t>
+      </w:r>
+      <w:proofErr w:type="spellEnd"/>
+      <w:r>
+        <w:rPr>
+          <w:rFonts w:ascii="Century Gothic" w:eastAsiaTheme="minorHAnsi" w:hAnsi="Century Gothic" w:cstheme="minorBidi"/>
+          <w:b/>
+          <w:bCs/>
           <w:i/>
           <w:iCs/>
-          <w:lang w:val="en-US"/>
-        </w:rPr>
-        <w:t xml:space="preserve"> -jar ServerLAB-1.0-SNAPSHOT.jar</w:t>
+        </w:rPr>
+        <w:t xml:space="preserve"> ServerLAB-1.0-SNAPSHOT.jar</w:t>
+      </w:r>
+      <w:r>
+        <w:rPr>
+          <w:rFonts w:ascii="Century Gothic" w:eastAsiaTheme="minorHAnsi" w:hAnsi="Century Gothic" w:cstheme="minorBidi"/>
+          <w:i/>
+          <w:iCs/>
+        </w:rPr>
+        <w:t xml:space="preserve">, </w:t>
+      </w:r>
+      <w:r>
+        <w:rPr>
+          <w:rFonts w:ascii="Century Gothic" w:eastAsiaTheme="minorHAnsi" w:hAnsi="Century Gothic" w:cstheme="minorBidi"/>
+        </w:rPr>
+        <w:t xml:space="preserve">per avviare il </w:t>
+      </w:r>
+      <w:proofErr w:type="spellStart"/>
+      <w:r>
+        <w:rPr>
+          <w:rFonts w:ascii="Century Gothic" w:eastAsiaTheme="minorHAnsi" w:hAnsi="Century Gothic" w:cstheme="minorBidi"/>
+        </w:rPr>
+        <w:t>jar</w:t>
+      </w:r>
+      <w:proofErr w:type="spellEnd"/>
+      <w:r>
+        <w:rPr>
+          <w:rFonts w:ascii="Century Gothic" w:eastAsiaTheme="minorHAnsi" w:hAnsi="Century Gothic" w:cstheme="minorBidi"/>
+        </w:rPr>
+        <w:t>.</w:t>
       </w:r>
     </w:p>
     <w:p>
@@ -3280,7 +3561,6 @@
         <w:ind w:left="720"/>
         <w:rPr>
           <w:rFonts w:ascii="Century Gothic" w:eastAsiaTheme="minorHAnsi" w:hAnsi="Century Gothic" w:cstheme="minorBidi"/>
-          <w:lang w:val="en-US"/>
         </w:rPr>
       </w:pPr>
     </w:p>
@@ -3324,13 +3604,71 @@
           <w14:ligatures w14:val="standardContextual"/>
         </w:rPr>
         <w:drawing>
-          <wp:anchor distT="0" distB="0" distL="114300" distR="114300" simplePos="0" relativeHeight="251717632" behindDoc="0" locked="0" layoutInCell="1" allowOverlap="1" wp14:anchorId="382D7046" wp14:editId="58407654">
+          <wp:inline distT="0" distB="0" distL="0" distR="0" wp14:anchorId="0766358A" wp14:editId="3B868BCA">
+            <wp:extent cx="5048655" cy="3726433"/>
+            <wp:effectExtent l="0" t="0" r="0" b="0"/>
+            <wp:docPr id="11" name="Immagine 11"/>
+            <wp:cNvGraphicFramePr>
+              <a:graphicFrameLocks xmlns:a="http://schemas.openxmlformats.org/drawingml/2006/main" noChangeAspect="1"/>
+            </wp:cNvGraphicFramePr>
+            <a:graphic xmlns:a="http://schemas.openxmlformats.org/drawingml/2006/main">
+              <a:graphicData uri="http://schemas.openxmlformats.org/drawingml/2006/picture">
+                <pic:pic xmlns:pic="http://schemas.openxmlformats.org/drawingml/2006/picture">
+                  <pic:nvPicPr>
+                    <pic:cNvPr id="11" name="Immagine 11"/>
+                    <pic:cNvPicPr/>
+                  </pic:nvPicPr>
+                  <pic:blipFill>
+                    <a:blip r:embed="rId10" cstate="print">
+                      <a:extLst>
+                        <a:ext uri="{28A0092B-C50C-407E-A947-70E740481C1C}">
+                          <a14:useLocalDpi xmlns:a14="http://schemas.microsoft.com/office/drawing/2010/main" val="0"/>
+                        </a:ext>
+                      </a:extLst>
+                    </a:blip>
+                    <a:stretch>
+                      <a:fillRect/>
+                    </a:stretch>
+                  </pic:blipFill>
+                  <pic:spPr>
+                    <a:xfrm>
+                      <a:off x="0" y="0"/>
+                      <a:ext cx="5072042" cy="3743695"/>
+                    </a:xfrm>
+                    <a:prstGeom prst="rect">
+                      <a:avLst/>
+                    </a:prstGeom>
+                  </pic:spPr>
+                </pic:pic>
+              </a:graphicData>
+            </a:graphic>
+          </wp:inline>
+        </w:drawing>
+      </w:r>
+    </w:p>
+    <w:p>
+      <w:pPr>
+        <w:pStyle w:val="Corpotesto"/>
+        <w:spacing w:before="4"/>
+        <w:jc w:val="both"/>
+        <w:rPr>
+          <w:rFonts w:ascii="Century Gothic" w:eastAsiaTheme="minorHAnsi" w:hAnsi="Century Gothic" w:cstheme="minorBidi"/>
+        </w:rPr>
+      </w:pPr>
+      <w:r>
+        <w:rPr>
+          <w:rFonts w:ascii="Century Gothic" w:eastAsiaTheme="minorHAnsi" w:hAnsi="Century Gothic" w:cstheme="minorBidi"/>
+          <w:noProof/>
+          <w14:ligatures w14:val="standardContextual"/>
+        </w:rPr>
+        <w:drawing>
+          <wp:anchor distT="0" distB="0" distL="114300" distR="114300" simplePos="0" relativeHeight="251717632" behindDoc="0" locked="0" layoutInCell="1" allowOverlap="1" wp14:anchorId="382D7046" wp14:editId="2117F316">
             <wp:simplePos x="0" y="0"/>
             <wp:positionH relativeFrom="margin">
               <wp:posOffset>4191000</wp:posOffset>
             </wp:positionH>
             <wp:positionV relativeFrom="margin">
-              <wp:posOffset>7821295</wp:posOffset>
+              <wp:posOffset>7606882</wp:posOffset>
             </wp:positionV>
             <wp:extent cx="2343150" cy="1784985"/>
             <wp:effectExtent l="0" t="0" r="0" b="0"/>
@@ -3347,7 +3685,7 @@
                     <pic:cNvPicPr/>
                   </pic:nvPicPr>
                   <pic:blipFill>
-                    <a:blip r:embed="rId8" cstate="print">
+                    <a:blip r:embed="rId11" cstate="print">
                       <a:extLst>
                         <a:ext uri="{28A0092B-C50C-407E-A947-70E740481C1C}">
                           <a14:useLocalDpi xmlns:a14="http://schemas.microsoft.com/office/drawing/2010/main" val="0"/>
@@ -3379,54 +3717,6 @@
           </wp:anchor>
         </w:drawing>
       </w:r>
-      <w:r>
-        <w:rPr>
-          <w:rFonts w:ascii="Century Gothic" w:eastAsiaTheme="minorHAnsi" w:hAnsi="Century Gothic" w:cstheme="minorBidi"/>
-          <w:noProof/>
-          <w14:ligatures w14:val="standardContextual"/>
-        </w:rPr>
-        <w:drawing>
-          <wp:inline distT="0" distB="0" distL="0" distR="0" wp14:anchorId="0766358A" wp14:editId="0197FF94">
-            <wp:extent cx="5588001" cy="4124527"/>
-            <wp:effectExtent l="0" t="0" r="0" b="0"/>
-            <wp:docPr id="11" name="Immagine 11"/>
-            <wp:cNvGraphicFramePr>
-              <a:graphicFrameLocks xmlns:a="http://schemas.openxmlformats.org/drawingml/2006/main" noChangeAspect="1"/>
-            </wp:cNvGraphicFramePr>
-            <a:graphic xmlns:a="http://schemas.openxmlformats.org/drawingml/2006/main">
-              <a:graphicData uri="http://schemas.openxmlformats.org/drawingml/2006/picture">
-                <pic:pic xmlns:pic="http://schemas.openxmlformats.org/drawingml/2006/picture">
-                  <pic:nvPicPr>
-                    <pic:cNvPr id="11" name="Immagine 11"/>
-                    <pic:cNvPicPr/>
-                  </pic:nvPicPr>
-                  <pic:blipFill>
-                    <a:blip r:embed="rId9" cstate="print">
-                      <a:extLst>
-                        <a:ext uri="{28A0092B-C50C-407E-A947-70E740481C1C}">
-                          <a14:useLocalDpi xmlns:a14="http://schemas.microsoft.com/office/drawing/2010/main" val="0"/>
-                        </a:ext>
-                      </a:extLst>
-                    </a:blip>
-                    <a:stretch>
-                      <a:fillRect/>
-                    </a:stretch>
-                  </pic:blipFill>
-                  <pic:spPr>
-                    <a:xfrm>
-                      <a:off x="0" y="0"/>
-                      <a:ext cx="5595721" cy="4130225"/>
-                    </a:xfrm>
-                    <a:prstGeom prst="rect">
-                      <a:avLst/>
-                    </a:prstGeom>
-                  </pic:spPr>
-                </pic:pic>
-              </a:graphicData>
-            </a:graphic>
-          </wp:inline>
-        </w:drawing>
-      </w:r>
     </w:p>
     <w:p>
       <w:pPr>
@@ -3637,7 +3927,55 @@
           <w:rFonts w:ascii="Century Gothic" w:eastAsiaTheme="minorHAnsi" w:hAnsi="Century Gothic" w:cstheme="minorBidi"/>
           <w:noProof/>
         </w:rPr>
-        <w:t xml:space="preserve">, aprire un’altra finestra del terminale, recarsi alla directorty </w:t>
+        <w:t xml:space="preserve">, aprire un’altra finestra del terminale, </w:t>
+      </w:r>
+      <w:r>
+        <w:rPr>
+          <w:rFonts w:ascii="Century Gothic" w:eastAsiaTheme="minorHAnsi" w:hAnsi="Century Gothic" w:cstheme="minorBidi"/>
+          <w:noProof/>
+        </w:rPr>
+        <w:t>sempre dentro la cartella “</w:t>
+      </w:r>
+      <w:r>
+        <w:rPr>
+          <w:rFonts w:ascii="Century Gothic" w:eastAsiaTheme="minorHAnsi" w:hAnsi="Century Gothic" w:cstheme="minorBidi"/>
+          <w:b/>
+          <w:bCs/>
+          <w:noProof/>
+        </w:rPr>
+        <w:t>Ademi</w:t>
+      </w:r>
+      <w:r>
+        <w:rPr>
+          <w:rFonts w:ascii="Century Gothic" w:eastAsiaTheme="minorHAnsi" w:hAnsi="Century Gothic" w:cstheme="minorBidi"/>
+          <w:b/>
+          <w:bCs/>
+          <w:noProof/>
+        </w:rPr>
+        <w:t>_</w:t>
+      </w:r>
+      <w:r>
+        <w:rPr>
+          <w:rFonts w:ascii="Century Gothic" w:eastAsiaTheme="minorHAnsi" w:hAnsi="Century Gothic" w:cstheme="minorBidi"/>
+          <w:b/>
+          <w:bCs/>
+          <w:noProof/>
+        </w:rPr>
+        <w:t>746362</w:t>
+      </w:r>
+      <w:r>
+        <w:rPr>
+          <w:rFonts w:ascii="Century Gothic" w:eastAsiaTheme="minorHAnsi" w:hAnsi="Century Gothic" w:cstheme="minorBidi"/>
+          <w:noProof/>
+        </w:rPr>
+        <w:t xml:space="preserve">” </w:t>
+      </w:r>
+      <w:r>
+        <w:rPr>
+          <w:rFonts w:ascii="Century Gothic" w:eastAsiaTheme="minorHAnsi" w:hAnsi="Century Gothic" w:cstheme="minorBidi"/>
+          <w:noProof/>
+        </w:rPr>
+        <w:t xml:space="preserve">recarsi alla directorty </w:t>
       </w:r>
       <w:r>
         <w:rPr>
@@ -3668,16 +4006,16 @@
           <w:rFonts w:ascii="Century Gothic" w:eastAsiaTheme="minorHAnsi" w:hAnsi="Century Gothic" w:cstheme="minorBidi"/>
           <w:i/>
           <w:iCs/>
-          <w:lang w:val="en-US"/>
         </w:rPr>
       </w:pPr>
       <w:proofErr w:type="spellStart"/>
       <w:r>
         <w:rPr>
           <w:rFonts w:ascii="Century Gothic" w:eastAsiaTheme="minorHAnsi" w:hAnsi="Century Gothic" w:cstheme="minorBidi"/>
+          <w:b/>
+          <w:bCs/>
           <w:i/>
           <w:iCs/>
-          <w:lang w:val="en-US"/>
         </w:rPr>
         <w:t>chmod</w:t>
       </w:r>
@@ -3685,29 +4023,48 @@
       <w:r>
         <w:rPr>
           <w:rFonts w:ascii="Century Gothic" w:eastAsiaTheme="minorHAnsi" w:hAnsi="Century Gothic" w:cstheme="minorBidi"/>
+          <w:b/>
+          <w:bCs/>
           <w:i/>
           <w:iCs/>
-          <w:lang w:val="en-US"/>
-        </w:rPr>
-        <w:t xml:space="preserve"> +x </w:t>
-      </w:r>
-      <w:r>
-        <w:rPr>
-          <w:rFonts w:ascii="Century Gothic" w:eastAsiaTheme="minorHAnsi" w:hAnsi="Century Gothic" w:cstheme="minorBidi"/>
+        </w:rPr>
+        <w:t xml:space="preserve"> +x ClientLAB-1.0-SNAPSHOT .</w:t>
+      </w:r>
+      <w:proofErr w:type="spellStart"/>
+      <w:r>
+        <w:rPr>
+          <w:rFonts w:ascii="Century Gothic" w:eastAsiaTheme="minorHAnsi" w:hAnsi="Century Gothic" w:cstheme="minorBidi"/>
+          <w:b/>
+          <w:bCs/>
           <w:i/>
           <w:iCs/>
-          <w:lang w:val="en-US"/>
-        </w:rPr>
-        <w:t>Client</w:t>
-      </w:r>
-      <w:r>
-        <w:rPr>
-          <w:rFonts w:ascii="Century Gothic" w:eastAsiaTheme="minorHAnsi" w:hAnsi="Century Gothic" w:cstheme="minorBidi"/>
+        </w:rPr>
+        <w:t>jar</w:t>
+      </w:r>
+      <w:proofErr w:type="spellEnd"/>
+      <w:r>
+        <w:rPr>
+          <w:rFonts w:ascii="Century Gothic" w:eastAsiaTheme="minorHAnsi" w:hAnsi="Century Gothic" w:cstheme="minorBidi"/>
+          <w:b/>
+          <w:bCs/>
           <w:i/>
           <w:iCs/>
-          <w:lang w:val="en-US"/>
-        </w:rPr>
-        <w:t>LAB-1.0-SNAPSHOT .jar</w:t>
+        </w:rPr>
+        <w:t>,</w:t>
+      </w:r>
+      <w:r>
+        <w:rPr>
+          <w:rFonts w:ascii="Century Gothic" w:eastAsiaTheme="minorHAnsi" w:hAnsi="Century Gothic" w:cstheme="minorBidi"/>
+          <w:i/>
+          <w:iCs/>
+        </w:rPr>
+        <w:t xml:space="preserve"> </w:t>
+      </w:r>
+      <w:r>
+        <w:rPr>
+          <w:rFonts w:ascii="Century Gothic" w:eastAsiaTheme="minorHAnsi" w:hAnsi="Century Gothic" w:cstheme="minorBidi"/>
+        </w:rPr>
+        <w:t>per aggiungere permessi al file.</w:t>
       </w:r>
     </w:p>
     <w:p>
@@ -3727,6 +4084,8 @@
       <w:r>
         <w:rPr>
           <w:rFonts w:ascii="Century Gothic" w:eastAsiaTheme="minorHAnsi" w:hAnsi="Century Gothic" w:cstheme="minorBidi"/>
+          <w:b/>
+          <w:bCs/>
           <w:i/>
           <w:iCs/>
         </w:rPr>
@@ -3736,6 +4095,8 @@
       <w:r>
         <w:rPr>
           <w:rFonts w:ascii="Century Gothic" w:eastAsiaTheme="minorHAnsi" w:hAnsi="Century Gothic" w:cstheme="minorBidi"/>
+          <w:b/>
+          <w:bCs/>
           <w:i/>
           <w:iCs/>
         </w:rPr>
@@ -3745,28 +4106,70 @@
       <w:r>
         <w:rPr>
           <w:rFonts w:ascii="Century Gothic" w:eastAsiaTheme="minorHAnsi" w:hAnsi="Century Gothic" w:cstheme="minorBidi"/>
+          <w:b/>
+          <w:bCs/>
           <w:i/>
           <w:iCs/>
         </w:rPr>
-        <w:t xml:space="preserve"> ServerLAB-1.0-SNAPSHOT .</w:t>
-      </w:r>
-      <w:proofErr w:type="spellStart"/>
-      <w:r>
-        <w:rPr>
-          <w:rFonts w:ascii="Century Gothic" w:eastAsiaTheme="minorHAnsi" w:hAnsi="Century Gothic" w:cstheme="minorBidi"/>
+        <w:t xml:space="preserve"> Client</w:t>
+      </w:r>
+      <w:r>
+        <w:rPr>
+          <w:rFonts w:ascii="Century Gothic" w:eastAsiaTheme="minorHAnsi" w:hAnsi="Century Gothic" w:cstheme="minorBidi"/>
+          <w:b/>
+          <w:bCs/>
           <w:i/>
           <w:iCs/>
         </w:rPr>
-        <w:t>jar</w:t>
-      </w:r>
-      <w:proofErr w:type="spellEnd"/>
-      <w:r>
-        <w:rPr>
-          <w:rFonts w:ascii="Century Gothic" w:eastAsiaTheme="minorHAnsi" w:hAnsi="Century Gothic" w:cstheme="minorBidi"/>
+        <w:t>LAB-1.0-SNAPSHOT .</w:t>
+      </w:r>
+      <w:proofErr w:type="spellStart"/>
+      <w:r>
+        <w:rPr>
+          <w:rFonts w:ascii="Century Gothic" w:eastAsiaTheme="minorHAnsi" w:hAnsi="Century Gothic" w:cstheme="minorBidi"/>
+          <w:b/>
+          <w:bCs/>
           <w:i/>
           <w:iCs/>
         </w:rPr>
+        <w:t>jar</w:t>
+      </w:r>
+      <w:proofErr w:type="spellEnd"/>
+      <w:r>
+        <w:rPr>
+          <w:rFonts w:ascii="Century Gothic" w:eastAsiaTheme="minorHAnsi" w:hAnsi="Century Gothic" w:cstheme="minorBidi"/>
+          <w:i/>
+          <w:iCs/>
+        </w:rPr>
+        <w:t>,</w:t>
+      </w:r>
+      <w:r>
+        <w:rPr>
+          <w:rFonts w:ascii="Century Gothic" w:eastAsiaTheme="minorHAnsi" w:hAnsi="Century Gothic" w:cstheme="minorBidi"/>
+          <w:i/>
+          <w:iCs/>
+        </w:rPr>
         <w:t xml:space="preserve"> </w:t>
+      </w:r>
+      <w:r>
+        <w:rPr>
+          <w:rFonts w:ascii="Century Gothic" w:eastAsiaTheme="minorHAnsi" w:hAnsi="Century Gothic" w:cstheme="minorBidi"/>
+        </w:rPr>
+        <w:t xml:space="preserve">per avviare il </w:t>
+      </w:r>
+      <w:proofErr w:type="spellStart"/>
+      <w:r>
+        <w:rPr>
+          <w:rFonts w:ascii="Century Gothic" w:eastAsiaTheme="minorHAnsi" w:hAnsi="Century Gothic" w:cstheme="minorBidi"/>
+        </w:rPr>
+        <w:t>jar</w:t>
+      </w:r>
+      <w:proofErr w:type="spellEnd"/>
+      <w:r>
+        <w:rPr>
+          <w:rFonts w:ascii="Century Gothic" w:eastAsiaTheme="minorHAnsi" w:hAnsi="Century Gothic" w:cstheme="minorBidi"/>
+        </w:rPr>
+        <w:t>.</w:t>
       </w:r>
     </w:p>
     <w:p>
@@ -3776,7 +4179,6 @@
         <w:rPr>
           <w:rFonts w:ascii="Century Gothic" w:eastAsiaTheme="minorHAnsi" w:hAnsi="Century Gothic" w:cstheme="minorBidi"/>
           <w:noProof/>
-          <w:lang w:val="en-US"/>
         </w:rPr>
       </w:pPr>
     </w:p>
@@ -3816,7 +4218,55 @@
           <w:rFonts w:ascii="Century Gothic" w:eastAsiaTheme="minorHAnsi" w:hAnsi="Century Gothic" w:cstheme="minorBidi"/>
           <w:noProof/>
         </w:rPr>
-        <w:t xml:space="preserve">, aprire un’altra finestra del prompt dei comandi, recarsi alla directory </w:t>
+        <w:t>, aprire un’altra finestra del prompt dei comandi</w:t>
+      </w:r>
+      <w:r>
+        <w:rPr>
+          <w:rFonts w:ascii="Century Gothic" w:eastAsiaTheme="minorHAnsi" w:hAnsi="Century Gothic" w:cstheme="minorBidi"/>
+          <w:noProof/>
+        </w:rPr>
+        <w:t xml:space="preserve"> nella cartella “</w:t>
+      </w:r>
+      <w:r>
+        <w:rPr>
+          <w:rFonts w:ascii="Century Gothic" w:eastAsiaTheme="minorHAnsi" w:hAnsi="Century Gothic" w:cstheme="minorBidi"/>
+          <w:b/>
+          <w:bCs/>
+          <w:noProof/>
+        </w:rPr>
+        <w:t>Ademi</w:t>
+      </w:r>
+      <w:r>
+        <w:rPr>
+          <w:rFonts w:ascii="Century Gothic" w:eastAsiaTheme="minorHAnsi" w:hAnsi="Century Gothic" w:cstheme="minorBidi"/>
+          <w:b/>
+          <w:bCs/>
+          <w:noProof/>
+        </w:rPr>
+        <w:t>_</w:t>
+      </w:r>
+      <w:r>
+        <w:rPr>
+          <w:rFonts w:ascii="Century Gothic" w:eastAsiaTheme="minorHAnsi" w:hAnsi="Century Gothic" w:cstheme="minorBidi"/>
+          <w:b/>
+          <w:bCs/>
+          <w:noProof/>
+        </w:rPr>
+        <w:t>746362</w:t>
+      </w:r>
+      <w:r>
+        <w:rPr>
+          <w:rFonts w:ascii="Century Gothic" w:eastAsiaTheme="minorHAnsi" w:hAnsi="Century Gothic" w:cstheme="minorBidi"/>
+          <w:noProof/>
+        </w:rPr>
+        <w:t>”,</w:t>
+      </w:r>
+      <w:r>
+        <w:rPr>
+          <w:rFonts w:ascii="Century Gothic" w:eastAsiaTheme="minorHAnsi" w:hAnsi="Century Gothic" w:cstheme="minorBidi"/>
+          <w:noProof/>
+        </w:rPr>
+        <w:t xml:space="preserve"> recarsi alla directory </w:t>
       </w:r>
       <w:r>
         <w:rPr>
@@ -3856,37 +4306,75 @@
           <w:rFonts w:ascii="Century Gothic" w:eastAsiaTheme="minorHAnsi" w:hAnsi="Century Gothic" w:cstheme="minorBidi"/>
           <w:i/>
           <w:iCs/>
-          <w:lang w:val="en-US"/>
-        </w:rPr>
-      </w:pPr>
-      <w:r>
-        <w:rPr>
-          <w:rFonts w:ascii="Century Gothic" w:eastAsiaTheme="minorHAnsi" w:hAnsi="Century Gothic" w:cstheme="minorBidi"/>
+        </w:rPr>
+      </w:pPr>
+      <w:r>
+        <w:rPr>
+          <w:rFonts w:ascii="Century Gothic" w:eastAsiaTheme="minorHAnsi" w:hAnsi="Century Gothic" w:cstheme="minorBidi"/>
+          <w:b/>
+          <w:bCs/>
           <w:i/>
           <w:iCs/>
-          <w:lang w:val="en-US"/>
-        </w:rPr>
-        <w:t>\</w:t>
-      </w:r>
-      <w:proofErr w:type="gramStart"/>
-      <w:r>
-        <w:rPr>
-          <w:rFonts w:ascii="Century Gothic" w:eastAsiaTheme="minorHAnsi" w:hAnsi="Century Gothic" w:cstheme="minorBidi"/>
+        </w:rPr>
+        <w:t>\java -</w:t>
+      </w:r>
+      <w:proofErr w:type="spellStart"/>
+      <w:r>
+        <w:rPr>
+          <w:rFonts w:ascii="Century Gothic" w:eastAsiaTheme="minorHAnsi" w:hAnsi="Century Gothic" w:cstheme="minorBidi"/>
+          <w:b/>
+          <w:bCs/>
           <w:i/>
           <w:iCs/>
-          <w:lang w:val="en-US"/>
-        </w:rPr>
-        <w:t>java</w:t>
-      </w:r>
-      <w:proofErr w:type="gramEnd"/>
-      <w:r>
-        <w:rPr>
-          <w:rFonts w:ascii="Century Gothic" w:eastAsiaTheme="minorHAnsi" w:hAnsi="Century Gothic" w:cstheme="minorBidi"/>
+        </w:rPr>
+        <w:t>jar</w:t>
+      </w:r>
+      <w:proofErr w:type="spellEnd"/>
+      <w:r>
+        <w:rPr>
+          <w:rFonts w:ascii="Century Gothic" w:eastAsiaTheme="minorHAnsi" w:hAnsi="Century Gothic" w:cstheme="minorBidi"/>
+          <w:b/>
+          <w:bCs/>
           <w:i/>
           <w:iCs/>
-          <w:lang w:val="en-US"/>
-        </w:rPr>
-        <w:t xml:space="preserve"> -jar ServerLAB-1.0-SNAPSHOT.jar</w:t>
+        </w:rPr>
+        <w:t xml:space="preserve"> ServerLAB-1.0-SNAPSHOT.jar</w:t>
+      </w:r>
+      <w:r>
+        <w:rPr>
+          <w:rFonts w:ascii="Century Gothic" w:eastAsiaTheme="minorHAnsi" w:hAnsi="Century Gothic" w:cstheme="minorBidi"/>
+          <w:i/>
+          <w:iCs/>
+        </w:rPr>
+        <w:t>,</w:t>
+      </w:r>
+      <w:r>
+        <w:rPr>
+          <w:rFonts w:ascii="Century Gothic" w:eastAsiaTheme="minorHAnsi" w:hAnsi="Century Gothic" w:cstheme="minorBidi"/>
+          <w:i/>
+          <w:iCs/>
+        </w:rPr>
+        <w:t xml:space="preserve"> </w:t>
+      </w:r>
+      <w:r>
+        <w:rPr>
+          <w:rFonts w:ascii="Century Gothic" w:eastAsiaTheme="minorHAnsi" w:hAnsi="Century Gothic" w:cstheme="minorBidi"/>
+        </w:rPr>
+        <w:t xml:space="preserve">per avviare il </w:t>
+      </w:r>
+      <w:proofErr w:type="spellStart"/>
+      <w:r>
+        <w:rPr>
+          <w:rFonts w:ascii="Century Gothic" w:eastAsiaTheme="minorHAnsi" w:hAnsi="Century Gothic" w:cstheme="minorBidi"/>
+        </w:rPr>
+        <w:t>jar</w:t>
+      </w:r>
+      <w:proofErr w:type="spellEnd"/>
+      <w:r>
+        <w:rPr>
+          <w:rFonts w:ascii="Century Gothic" w:eastAsiaTheme="minorHAnsi" w:hAnsi="Century Gothic" w:cstheme="minorBidi"/>
+        </w:rPr>
+        <w:t>.</w:t>
       </w:r>
     </w:p>
     <w:p>
@@ -3913,15 +4401,65 @@
           <w:rFonts w:ascii="Century Gothic" w:eastAsiaTheme="minorHAnsi" w:hAnsi="Century Gothic" w:cstheme="minorBidi"/>
           <w:noProof/>
         </w:rPr>
-        <w:t xml:space="preserve">Alternativamente, è possibile avviare il modulo ServerLAB e ClientLAB, recandosi presso la directory precedentemente citata ed eseguendo un “doppio click” prima al file </w:t>
-      </w:r>
-      <w:r>
-        <w:rPr>
-          <w:rFonts w:ascii="Century Gothic" w:eastAsiaTheme="minorHAnsi" w:hAnsi="Century Gothic" w:cstheme="minorBidi"/>
-          <w:b/>
-          <w:bCs/>
+        <w:t xml:space="preserve">Alternativamente, è possibile avviare il modulo ServerLAB e ClientLAB, recandosi presso la directory precedentemente citata </w:t>
+      </w:r>
+      <w:r>
+        <w:rPr>
+          <w:rFonts w:ascii="Century Gothic" w:eastAsiaTheme="minorHAnsi" w:hAnsi="Century Gothic" w:cstheme="minorBidi"/>
           <w:noProof/>
         </w:rPr>
+        <w:t>(</w:t>
+      </w:r>
+      <w:r>
+        <w:rPr>
+          <w:rFonts w:ascii="Century Gothic" w:eastAsiaTheme="minorHAnsi" w:hAnsi="Century Gothic" w:cstheme="minorBidi"/>
+          <w:b/>
+          <w:bCs/>
+          <w:noProof/>
+        </w:rPr>
+        <w:t>Ademi</w:t>
+      </w:r>
+      <w:r>
+        <w:rPr>
+          <w:rFonts w:ascii="Century Gothic" w:eastAsiaTheme="minorHAnsi" w:hAnsi="Century Gothic" w:cstheme="minorBidi"/>
+          <w:b/>
+          <w:bCs/>
+          <w:noProof/>
+        </w:rPr>
+        <w:t>_</w:t>
+      </w:r>
+      <w:r>
+        <w:rPr>
+          <w:rFonts w:ascii="Century Gothic" w:eastAsiaTheme="minorHAnsi" w:hAnsi="Century Gothic" w:cstheme="minorBidi"/>
+          <w:b/>
+          <w:bCs/>
+          <w:noProof/>
+        </w:rPr>
+        <w:t>746362/scr/ServerLAB (ClientLAB)/target</w:t>
+      </w:r>
+      <w:r>
+        <w:rPr>
+          <w:rFonts w:ascii="Century Gothic" w:eastAsiaTheme="minorHAnsi" w:hAnsi="Century Gothic" w:cstheme="minorBidi"/>
+          <w:noProof/>
+        </w:rPr>
+        <w:t xml:space="preserve">) </w:t>
+      </w:r>
+      <w:r>
+        <w:rPr>
+          <w:rFonts w:ascii="Century Gothic" w:eastAsiaTheme="minorHAnsi" w:hAnsi="Century Gothic" w:cstheme="minorBidi"/>
+          <w:noProof/>
+        </w:rPr>
+        <w:t xml:space="preserve">ed eseguendo un “doppio click” prima al file </w:t>
+      </w:r>
+      <w:r>
+        <w:rPr>
+          <w:rFonts w:ascii="Century Gothic" w:eastAsiaTheme="minorHAnsi" w:hAnsi="Century Gothic" w:cstheme="minorBidi"/>
+          <w:b/>
+          <w:bCs/>
+          <w:i/>
+          <w:iCs/>
+          <w:noProof/>
+        </w:rPr>
         <w:t>ServerLAB-1.0-SNAPSHOT.jar</w:t>
       </w:r>
       <w:r>
@@ -3936,6 +4474,8 @@
           <w:rFonts w:ascii="Century Gothic" w:eastAsiaTheme="minorHAnsi" w:hAnsi="Century Gothic" w:cstheme="minorBidi"/>
           <w:b/>
           <w:bCs/>
+          <w:i/>
+          <w:iCs/>
           <w:noProof/>
         </w:rPr>
         <w:t>ClientLAB-1.0-SNAPSHOT.jar</w:t>
@@ -4217,13 +4757,13 @@
         <mc:AlternateContent>
           <mc:Choice Requires="wps">
             <w:drawing>
-              <wp:anchor distT="0" distB="0" distL="114300" distR="114300" simplePos="0" relativeHeight="251731968" behindDoc="0" locked="0" layoutInCell="1" allowOverlap="1" wp14:anchorId="1FC8A11F" wp14:editId="51AB4D44">
+              <wp:anchor distT="0" distB="0" distL="114300" distR="114300" simplePos="0" relativeHeight="251731968" behindDoc="0" locked="0" layoutInCell="1" allowOverlap="1" wp14:anchorId="1FC8A11F" wp14:editId="524321CD">
                 <wp:simplePos x="0" y="0"/>
                 <wp:positionH relativeFrom="column">
                   <wp:posOffset>0</wp:posOffset>
                 </wp:positionH>
                 <wp:positionV relativeFrom="paragraph">
-                  <wp:posOffset>699567</wp:posOffset>
+                  <wp:posOffset>485126</wp:posOffset>
                 </wp:positionV>
                 <wp:extent cx="6615953" cy="0"/>
                 <wp:effectExtent l="25400" t="38100" r="64770" b="114300"/>
@@ -4278,7 +4818,7 @@
           </mc:Choice>
           <mc:Fallback>
             <w:pict>
-              <v:line w14:anchorId="5FF7E82E" id="Connettore 1 28" o:spid="_x0000_s1026" style="position:absolute;z-index:251731968;visibility:visible;mso-wrap-style:square;mso-wrap-distance-left:9pt;mso-wrap-distance-top:0;mso-wrap-distance-right:9pt;mso-wrap-distance-bottom:0;mso-position-horizontal:absolute;mso-position-horizontal-relative:text;mso-position-vertical:absolute;mso-position-vertical-relative:text" from="0,55.1pt" to="520.95pt,55.1pt" o:gfxdata="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" strokecolor="#ffad00" strokeweight="3pt">
+              <v:line w14:anchorId="45A28C50" id="Connettore 1 28" o:spid="_x0000_s1026" style="position:absolute;z-index:251731968;visibility:visible;mso-wrap-style:square;mso-wrap-distance-left:9pt;mso-wrap-distance-top:0;mso-wrap-distance-right:9pt;mso-wrap-distance-bottom:0;mso-position-horizontal:absolute;mso-position-horizontal-relative:text;mso-position-vertical:absolute;mso-position-vertical-relative:text" from="0,38.2pt" to="520.95pt,38.2pt" o:gfxdata="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" strokecolor="#ffad00" strokeweight="3pt">
                 <v:stroke joinstyle="miter"/>
                 <v:shadow on="t" color="black" opacity="26214f" origin="-.5,-.5" offset=".74836mm,.74836mm"/>
               </v:line>
@@ -4485,7 +5025,7 @@
                     <pic:cNvPicPr/>
                   </pic:nvPicPr>
                   <pic:blipFill>
-                    <a:blip r:embed="rId10" cstate="print">
+                    <a:blip r:embed="rId12" cstate="print">
                       <a:extLst>
                         <a:ext uri="{28A0092B-C50C-407E-A947-70E740481C1C}">
                           <a14:useLocalDpi xmlns:a14="http://schemas.microsoft.com/office/drawing/2010/main" val="0"/>
@@ -4972,7 +5512,7 @@
                     <pic:cNvPicPr/>
                   </pic:nvPicPr>
                   <pic:blipFill>
-                    <a:blip r:embed="rId11" cstate="print">
+                    <a:blip r:embed="rId13" cstate="print">
                       <a:extLst>
                         <a:ext uri="{28A0092B-C50C-407E-A947-70E740481C1C}">
                           <a14:useLocalDpi xmlns:a14="http://schemas.microsoft.com/office/drawing/2010/main" val="0"/>
@@ -5301,7 +5841,7 @@
                     <pic:cNvPicPr/>
                   </pic:nvPicPr>
                   <pic:blipFill>
-                    <a:blip r:embed="rId12">
+                    <a:blip r:embed="rId14">
                       <a:extLst>
                         <a:ext uri="{28A0092B-C50C-407E-A947-70E740481C1C}">
                           <a14:useLocalDpi xmlns:a14="http://schemas.microsoft.com/office/drawing/2010/main" val="0"/>
@@ -6123,7 +6663,7 @@
                                           </pic:cNvPicPr>
                                         </pic:nvPicPr>
                                         <pic:blipFill>
-                                          <a:blip r:embed="rId13" cstate="print">
+                                          <a:blip r:embed="rId15" cstate="print">
                                             <a:duotone>
                                               <a:schemeClr val="accent2">
                                                 <a:shade val="45000"/>
@@ -6440,7 +6980,7 @@
                                     </pic:cNvPicPr>
                                   </pic:nvPicPr>
                                   <pic:blipFill>
-                                    <a:blip r:embed="rId14" cstate="print">
+                                    <a:blip r:embed="rId16" cstate="print">
                                       <a:duotone>
                                         <a:schemeClr val="accent2">
                                           <a:shade val="45000"/>
@@ -6831,7 +7371,7 @@
                     <pic:cNvPicPr/>
                   </pic:nvPicPr>
                   <pic:blipFill>
-                    <a:blip r:embed="rId15" cstate="print">
+                    <a:blip r:embed="rId17" cstate="print">
                       <a:extLst>
                         <a:ext uri="{28A0092B-C50C-407E-A947-70E740481C1C}">
                           <a14:useLocalDpi xmlns:a14="http://schemas.microsoft.com/office/drawing/2010/main" val="0"/>
@@ -7219,7 +7759,7 @@
                     <pic:cNvPicPr/>
                   </pic:nvPicPr>
                   <pic:blipFill>
-                    <a:blip r:embed="rId16" cstate="print">
+                    <a:blip r:embed="rId18" cstate="print">
                       <a:extLst>
                         <a:ext uri="{28A0092B-C50C-407E-A947-70E740481C1C}">
                           <a14:useLocalDpi xmlns:a14="http://schemas.microsoft.com/office/drawing/2010/main" val="0"/>
@@ -7374,7 +7914,7 @@
                     <pic:cNvPicPr/>
                   </pic:nvPicPr>
                   <pic:blipFill>
-                    <a:blip r:embed="rId17" cstate="print">
+                    <a:blip r:embed="rId19" cstate="print">
                       <a:extLst>
                         <a:ext uri="{28A0092B-C50C-407E-A947-70E740481C1C}">
                           <a14:useLocalDpi xmlns:a14="http://schemas.microsoft.com/office/drawing/2010/main" val="0"/>
@@ -7913,7 +8453,7 @@
                     <pic:cNvPicPr/>
                   </pic:nvPicPr>
                   <pic:blipFill>
-                    <a:blip r:embed="rId18" cstate="print">
+                    <a:blip r:embed="rId20" cstate="print">
                       <a:extLst>
                         <a:ext uri="{28A0092B-C50C-407E-A947-70E740481C1C}">
                           <a14:useLocalDpi xmlns:a14="http://schemas.microsoft.com/office/drawing/2010/main" val="0"/>
@@ -8152,7 +8692,7 @@
                     <pic:cNvPicPr/>
                   </pic:nvPicPr>
                   <pic:blipFill>
-                    <a:blip r:embed="rId19" cstate="print">
+                    <a:blip r:embed="rId21" cstate="print">
                       <a:extLst>
                         <a:ext uri="{28A0092B-C50C-407E-A947-70E740481C1C}">
                           <a14:useLocalDpi xmlns:a14="http://schemas.microsoft.com/office/drawing/2010/main" val="0"/>
@@ -8249,7 +8789,7 @@
                     <pic:cNvPicPr/>
                   </pic:nvPicPr>
                   <pic:blipFill>
-                    <a:blip r:embed="rId20" cstate="print">
+                    <a:blip r:embed="rId22" cstate="print">
                       <a:extLst>
                         <a:ext uri="{28A0092B-C50C-407E-A947-70E740481C1C}">
                           <a14:useLocalDpi xmlns:a14="http://schemas.microsoft.com/office/drawing/2010/main" val="0"/>
@@ -8389,7 +8929,7 @@
                                           </pic:cNvPicPr>
                                         </pic:nvPicPr>
                                         <pic:blipFill>
-                                          <a:blip r:embed="rId14" cstate="print">
+                                          <a:blip r:embed="rId15" cstate="print">
                                             <a:duotone>
                                               <a:schemeClr val="accent2">
                                                 <a:shade val="45000"/>
@@ -8498,31 +9038,7 @@
                                 <w:sz w:val="28"/>
                                 <w:szCs w:val="28"/>
                               </w:rPr>
-                              <w:t xml:space="preserve"> che hanno già eseguito almeno una dose di</w:t>
-                            </w:r>
-                            <w:r>
-                              <w:rPr>
-                                <w:rFonts w:ascii="Century Gothic" w:hAnsi="Century Gothic"/>
-                                <w:sz w:val="28"/>
-                                <w:szCs w:val="28"/>
-                              </w:rPr>
-                              <w:t xml:space="preserve"> </w:t>
-                            </w:r>
-                            <w:r>
-                              <w:rPr>
-                                <w:rFonts w:ascii="Century Gothic" w:hAnsi="Century Gothic"/>
-                                <w:sz w:val="28"/>
-                                <w:szCs w:val="28"/>
-                              </w:rPr>
-                              <w:t xml:space="preserve"> </w:t>
-                            </w:r>
-                            <w:r>
-                              <w:rPr>
-                                <w:rFonts w:ascii="Century Gothic" w:hAnsi="Century Gothic"/>
-                                <w:sz w:val="28"/>
-                                <w:szCs w:val="28"/>
-                              </w:rPr>
-                              <w:t xml:space="preserve"> </w:t>
+                              <w:t xml:space="preserve"> che hanno già eseguito almeno una dose di   </w:t>
                             </w:r>
                           </w:p>
                           <w:p>
@@ -8644,23 +9160,13 @@
                               </w:rPr>
                               <w:t xml:space="preserve">Non è consentito inserire </w:t>
                             </w:r>
-                            <w:proofErr w:type="spellStart"/>
                             <w:r>
                               <w:rPr>
                                 <w:rFonts w:ascii="Century Gothic" w:hAnsi="Century Gothic"/>
                                 <w:sz w:val="28"/>
                                 <w:szCs w:val="28"/>
                               </w:rPr>
-                              <w:t>piu</w:t>
-                            </w:r>
-                            <w:proofErr w:type="spellEnd"/>
-                            <w:r>
-                              <w:rPr>
-                                <w:rFonts w:ascii="Century Gothic" w:hAnsi="Century Gothic"/>
-                                <w:sz w:val="28"/>
-                                <w:szCs w:val="28"/>
-                              </w:rPr>
-                              <w:t xml:space="preserve"> di un evento avverso della stessa tipologia.</w:t>
+                              <w:t>piu di un evento avverso della stessa tipologia.</w:t>
                             </w:r>
                           </w:p>
                           <w:p>
@@ -8782,7 +9288,7 @@
                                     </pic:cNvPicPr>
                                   </pic:nvPicPr>
                                   <pic:blipFill>
-                                    <a:blip r:embed="rId14" cstate="print">
+                                    <a:blip r:embed="rId16" cstate="print">
                                       <a:duotone>
                                         <a:schemeClr val="accent2">
                                           <a:shade val="45000"/>
@@ -9734,7 +10240,7 @@
                     <pic:cNvPicPr/>
                   </pic:nvPicPr>
                   <pic:blipFill>
-                    <a:blip r:embed="rId21" cstate="print">
+                    <a:blip r:embed="rId23" cstate="print">
                       <a:extLst>
                         <a:ext uri="{28A0092B-C50C-407E-A947-70E740481C1C}">
                           <a14:useLocalDpi xmlns:a14="http://schemas.microsoft.com/office/drawing/2010/main" val="0"/>
@@ -9919,7 +10425,7 @@
                                             </pic:cNvPicPr>
                                           </pic:nvPicPr>
                                           <pic:blipFill>
-                                            <a:blip r:embed="rId14" cstate="print">
+                                            <a:blip r:embed="rId15" cstate="print">
                                               <a:duotone>
                                                 <a:schemeClr val="accent2">
                                                   <a:shade val="45000"/>
@@ -10261,7 +10767,7 @@
                                       </pic:cNvPicPr>
                                     </pic:nvPicPr>
                                     <pic:blipFill>
-                                      <a:blip r:embed="rId14" cstate="print">
+                                      <a:blip r:embed="rId16" cstate="print">
                                         <a:duotone>
                                           <a:schemeClr val="accent2">
                                             <a:shade val="45000"/>
@@ -10799,7 +11305,7 @@
                     <pic:cNvPicPr/>
                   </pic:nvPicPr>
                   <pic:blipFill>
-                    <a:blip r:embed="rId22" cstate="print">
+                    <a:blip r:embed="rId24" cstate="print">
                       <a:extLst>
                         <a:ext uri="{28A0092B-C50C-407E-A947-70E740481C1C}">
                           <a14:useLocalDpi xmlns:a14="http://schemas.microsoft.com/office/drawing/2010/main" val="0"/>
@@ -10954,7 +11460,7 @@
                     <pic:cNvPicPr/>
                   </pic:nvPicPr>
                   <pic:blipFill>
-                    <a:blip r:embed="rId23" cstate="print">
+                    <a:blip r:embed="rId25" cstate="print">
                       <a:extLst>
                         <a:ext uri="{28A0092B-C50C-407E-A947-70E740481C1C}">
                           <a14:useLocalDpi xmlns:a14="http://schemas.microsoft.com/office/drawing/2010/main" val="0"/>
@@ -11259,6 +11765,102 @@
     </w:p>
     <w:p>
       <w:pPr>
+        <w:spacing w:after="160" w:line="259" w:lineRule="auto"/>
+        <w:rPr>
+          <w:rFonts w:ascii="Century Gothic" w:hAnsi="Century Gothic"/>
+          <w:sz w:val="28"/>
+          <w:szCs w:val="28"/>
+        </w:rPr>
+      </w:pPr>
+      <w:r>
+        <w:rPr>
+          <w:rFonts w:ascii="Century Gothic" w:hAnsi="Century Gothic"/>
+          <w:noProof/>
+          <w:sz w:val="28"/>
+          <w:szCs w:val="28"/>
+          <w14:ligatures w14:val="standardContextual"/>
+        </w:rPr>
+        <w:drawing>
+          <wp:anchor distT="0" distB="0" distL="114300" distR="114300" simplePos="0" relativeHeight="251754496" behindDoc="0" locked="0" layoutInCell="1" allowOverlap="1" wp14:anchorId="51A9FA53" wp14:editId="157BD8CE">
+            <wp:simplePos x="0" y="0"/>
+            <wp:positionH relativeFrom="margin">
+              <wp:posOffset>4952365</wp:posOffset>
+            </wp:positionH>
+            <wp:positionV relativeFrom="margin">
+              <wp:posOffset>1945343</wp:posOffset>
+            </wp:positionV>
+            <wp:extent cx="1585609" cy="1260996"/>
+            <wp:effectExtent l="0" t="0" r="0" b="0"/>
+            <wp:wrapSquare wrapText="bothSides"/>
+            <wp:docPr id="7" name="Immagine 7"/>
+            <wp:cNvGraphicFramePr>
+              <a:graphicFrameLocks xmlns:a="http://schemas.openxmlformats.org/drawingml/2006/main" noChangeAspect="1"/>
+            </wp:cNvGraphicFramePr>
+            <a:graphic xmlns:a="http://schemas.openxmlformats.org/drawingml/2006/main">
+              <a:graphicData uri="http://schemas.openxmlformats.org/drawingml/2006/picture">
+                <pic:pic xmlns:pic="http://schemas.openxmlformats.org/drawingml/2006/picture">
+                  <pic:nvPicPr>
+                    <pic:cNvPr id="7" name="Immagine 7"/>
+                    <pic:cNvPicPr/>
+                  </pic:nvPicPr>
+                  <pic:blipFill>
+                    <a:blip r:embed="rId26" cstate="print">
+                      <a:extLst>
+                        <a:ext uri="{28A0092B-C50C-407E-A947-70E740481C1C}">
+                          <a14:useLocalDpi xmlns:a14="http://schemas.microsoft.com/office/drawing/2010/main" val="0"/>
+                        </a:ext>
+                      </a:extLst>
+                    </a:blip>
+                    <a:stretch>
+                      <a:fillRect/>
+                    </a:stretch>
+                  </pic:blipFill>
+                  <pic:spPr>
+                    <a:xfrm>
+                      <a:off x="0" y="0"/>
+                      <a:ext cx="1585609" cy="1260996"/>
+                    </a:xfrm>
+                    <a:prstGeom prst="rect">
+                      <a:avLst/>
+                    </a:prstGeom>
+                  </pic:spPr>
+                </pic:pic>
+              </a:graphicData>
+            </a:graphic>
+          </wp:anchor>
+        </w:drawing>
+      </w:r>
+    </w:p>
+    <w:p>
+      <w:pPr>
+        <w:spacing w:after="160" w:line="259" w:lineRule="auto"/>
+        <w:rPr>
+          <w:rFonts w:ascii="Century Gothic" w:hAnsi="Century Gothic"/>
+          <w:sz w:val="28"/>
+          <w:szCs w:val="28"/>
+        </w:rPr>
+      </w:pPr>
+      <w:r>
+        <w:rPr>
+          <w:rFonts w:ascii="Century Gothic" w:hAnsi="Century Gothic"/>
+          <w:sz w:val="28"/>
+          <w:szCs w:val="28"/>
+        </w:rPr>
+        <w:t>Se utilizzando un sistema Operativo MacOS, il modulo Server non si chiude correttamente, suggeriamo di fare un click destro sull’icona della applicazione e premere l’opzione “esci”.</w:t>
+      </w:r>
+    </w:p>
+    <w:p>
+      <w:pPr>
+        <w:spacing w:after="160" w:line="259" w:lineRule="auto"/>
+        <w:rPr>
+          <w:rFonts w:ascii="Century Gothic" w:hAnsi="Century Gothic"/>
+          <w:sz w:val="28"/>
+          <w:szCs w:val="28"/>
+        </w:rPr>
+      </w:pPr>
+    </w:p>
+    <w:p>
+      <w:pPr>
         <w:pStyle w:val="Titolo1"/>
       </w:pPr>
       <w:bookmarkStart w:id="20" w:name="_Toc122992151"/>
@@ -11300,7 +11902,6 @@
           <w:rFonts w:ascii="Century Gothic" w:hAnsi="Century Gothic"/>
           <w:sz w:val="28"/>
           <w:szCs w:val="28"/>
-          <w:lang w:val="en-US"/>
         </w:rPr>
       </w:pPr>
       <w:r>
@@ -11318,7 +11919,7 @@
         <mc:AlternateContent>
           <mc:Choice Requires="wps">
             <w:drawing>
-              <wp:anchor distT="0" distB="0" distL="114300" distR="114300" simplePos="0" relativeHeight="251748352" behindDoc="0" locked="0" layoutInCell="1" allowOverlap="1" wp14:anchorId="711FDAFF" wp14:editId="6E214EC3">
+              <wp:anchor distT="0" distB="0" distL="114300" distR="114300" simplePos="0" relativeHeight="251748352" behindDoc="0" locked="0" layoutInCell="1" allowOverlap="1" wp14:anchorId="711FDAFF" wp14:editId="5597F53B">
                 <wp:simplePos x="0" y="0"/>
                 <wp:positionH relativeFrom="column">
                   <wp:posOffset>0</wp:posOffset>
@@ -11379,7 +11980,7 @@
           </mc:Choice>
           <mc:Fallback>
             <w:pict>
-              <v:line w14:anchorId="45677B54" id="Connettore 1 37" o:spid="_x0000_s1026" style="position:absolute;z-index:251748352;visibility:visible;mso-wrap-style:square;mso-wrap-distance-left:9pt;mso-wrap-distance-top:0;mso-wrap-distance-right:9pt;mso-wrap-distance-bottom:0;mso-position-horizontal:absolute;mso-position-horizontal-relative:text;mso-position-vertical:absolute;mso-position-vertical-relative:text" from="0,2.95pt" to="520.95pt,2.95pt" o:gfxdata="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" strokecolor="#ffad00" strokeweight="3pt">
+              <v:line w14:anchorId="0EC01259" id="Connettore 1 37" o:spid="_x0000_s1026" style="position:absolute;z-index:251748352;visibility:visible;mso-wrap-style:square;mso-wrap-distance-left:9pt;mso-wrap-distance-top:0;mso-wrap-distance-right:9pt;mso-wrap-distance-bottom:0;mso-position-horizontal:absolute;mso-position-horizontal-relative:text;mso-position-vertical:absolute;mso-position-vertical-relative:text" from="0,2.95pt" to="520.95pt,2.95pt" o:gfxdata="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" strokecolor="#ffad00" strokeweight="3pt">
                 <v:stroke joinstyle="miter"/>
                 <v:shadow on="t" color="black" opacity="26214f" origin="-.5,-.5" offset=".74836mm,.74836mm"/>
               </v:line>
@@ -11402,18 +12003,21 @@
         <w:ind w:left="426" w:right="1782"/>
         <w:rPr>
           <w:rFonts w:ascii="Century Gothic" w:hAnsi="Century Gothic"/>
+          <w:color w:val="000000" w:themeColor="text1"/>
           <w:sz w:val="28"/>
           <w:szCs w:val="28"/>
           <w:lang w:val="en-US"/>
         </w:rPr>
       </w:pPr>
-      <w:hyperlink r:id="rId24" w:history="1">
+      <w:hyperlink r:id="rId27" w:history="1">
         <w:r>
           <w:rPr>
             <w:rStyle w:val="Collegamentoipertestuale"/>
             <w:rFonts w:ascii="Century Gothic" w:hAnsi="Century Gothic"/>
+            <w:color w:val="000000" w:themeColor="text1"/>
             <w:sz w:val="28"/>
             <w:szCs w:val="28"/>
+            <w:u w:val="none"/>
             <w:lang w:val="en-US"/>
           </w:rPr>
           <w:t xml:space="preserve">https://it.itpedia.nl/2018/06/25/een-gebruikershandleiding- </w:t>
@@ -11423,8 +12027,10 @@
           <w:rPr>
             <w:rStyle w:val="Collegamentoipertestuale"/>
             <w:rFonts w:ascii="Century Gothic" w:hAnsi="Century Gothic"/>
+            <w:color w:val="000000" w:themeColor="text1"/>
             <w:sz w:val="28"/>
             <w:szCs w:val="28"/>
+            <w:u w:val="none"/>
             <w:lang w:val="en-US"/>
           </w:rPr>
           <w:t>maken</w:t>
@@ -11434,8 +12040,10 @@
           <w:rPr>
             <w:rStyle w:val="Collegamentoipertestuale"/>
             <w:rFonts w:ascii="Century Gothic" w:hAnsi="Century Gothic"/>
+            <w:color w:val="000000" w:themeColor="text1"/>
             <w:sz w:val="28"/>
             <w:szCs w:val="28"/>
+            <w:u w:val="none"/>
             <w:lang w:val="en-US"/>
           </w:rPr>
           <w:t>/</w:t>
@@ -11470,7 +12078,7 @@
         </w:rPr>
         <w:t>https://</w:t>
       </w:r>
-      <w:hyperlink r:id="rId25">
+      <w:hyperlink r:id="rId28">
         <w:r>
           <w:rPr>
             <w:rFonts w:ascii="Century Gothic" w:hAnsi="Century Gothic"/>
@@ -11496,6 +12104,90 @@
           <w:lang w:val="en-US"/>
         </w:rPr>
       </w:pPr>
+      <w:r>
+        <w:rPr>
+          <w:rFonts w:ascii="Century Gothic" w:eastAsia="Times New Roman" w:hAnsi="Century Gothic" w:cs="Times New Roman"/>
+          <w:b/>
+          <w:bCs/>
+          <w:noProof/>
+          <w:color w:val="FFC000" w:themeColor="accent4"/>
+          <w:sz w:val="52"/>
+          <w:szCs w:val="52"/>
+          <w:lang w:eastAsia="it-IT"/>
+          <w14:ligatures w14:val="standardContextual"/>
+        </w:rPr>
+        <mc:AlternateContent>
+          <mc:Choice Requires="wps">
+            <w:drawing>
+              <wp:anchor distT="0" distB="0" distL="114300" distR="114300" simplePos="0" relativeHeight="251756544" behindDoc="0" locked="0" layoutInCell="1" allowOverlap="1" wp14:anchorId="7A5762A8" wp14:editId="36BC1F9A">
+                <wp:simplePos x="0" y="0"/>
+                <wp:positionH relativeFrom="column">
+                  <wp:posOffset>-7053</wp:posOffset>
+                </wp:positionH>
+                <wp:positionV relativeFrom="paragraph">
+                  <wp:posOffset>4559084</wp:posOffset>
+                </wp:positionV>
+                <wp:extent cx="6615953" cy="0"/>
+                <wp:effectExtent l="25400" t="38100" r="64770" b="114300"/>
+                <wp:wrapNone/>
+                <wp:docPr id="10" name="Connettore 1 10"/>
+                <wp:cNvGraphicFramePr/>
+                <a:graphic xmlns:a="http://schemas.openxmlformats.org/drawingml/2006/main">
+                  <a:graphicData uri="http://schemas.microsoft.com/office/word/2010/wordprocessingShape">
+                    <wps:wsp>
+                      <wps:cNvCnPr/>
+                      <wps:spPr>
+                        <a:xfrm>
+                          <a:off x="0" y="0"/>
+                          <a:ext cx="6615953" cy="0"/>
+                        </a:xfrm>
+                        <a:prstGeom prst="line">
+                          <a:avLst/>
+                        </a:prstGeom>
+                        <a:ln w="38100">
+                          <a:solidFill>
+                            <a:srgbClr val="FFAD00"/>
+                          </a:solidFill>
+                        </a:ln>
+                        <a:effectLst>
+                          <a:outerShdw blurRad="50800" dist="38100" dir="2700000" algn="tl" rotWithShape="0">
+                            <a:prstClr val="black">
+                              <a:alpha val="40000"/>
+                            </a:prstClr>
+                          </a:outerShdw>
+                        </a:effectLst>
+                      </wps:spPr>
+                      <wps:style>
+                        <a:lnRef idx="1">
+                          <a:schemeClr val="accent2"/>
+                        </a:lnRef>
+                        <a:fillRef idx="0">
+                          <a:schemeClr val="accent2"/>
+                        </a:fillRef>
+                        <a:effectRef idx="0">
+                          <a:schemeClr val="accent2"/>
+                        </a:effectRef>
+                        <a:fontRef idx="minor">
+                          <a:schemeClr val="tx1"/>
+                        </a:fontRef>
+                      </wps:style>
+                      <wps:bodyPr/>
+                    </wps:wsp>
+                  </a:graphicData>
+                </a:graphic>
+              </wp:anchor>
+            </w:drawing>
+          </mc:Choice>
+          <mc:Fallback>
+            <w:pict>
+              <v:line w14:anchorId="6F8B0297" id="Connettore 1 10" o:spid="_x0000_s1026" style="position:absolute;z-index:251756544;visibility:visible;mso-wrap-style:square;mso-wrap-distance-left:9pt;mso-wrap-distance-top:0;mso-wrap-distance-right:9pt;mso-wrap-distance-bottom:0;mso-position-horizontal:absolute;mso-position-horizontal-relative:text;mso-position-vertical:absolute;mso-position-vertical-relative:text" from="-.55pt,359pt" to="520.4pt,359pt" o:gfxdata="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" strokecolor="#ffad00" strokeweight="3pt">
+                <v:stroke joinstyle="miter"/>
+                <v:shadow on="t" color="black" opacity="26214f" origin="-.5,-.5" offset=".74836mm,.74836mm"/>
+              </v:line>
+            </w:pict>
+          </mc:Fallback>
+        </mc:AlternateContent>
+      </w:r>
       <w:r>
         <w:rPr>
           <w:rFonts w:ascii="Century Gothic" w:eastAsia="Times New Roman" w:hAnsi="Century Gothic" w:cs="Times New Roman"/>
@@ -11582,8 +12274,8 @@
       </w:r>
     </w:p>
     <w:sectPr>
-      <w:footerReference w:type="even" r:id="rId26"/>
-      <w:footerReference w:type="default" r:id="rId27"/>
+      <w:footerReference w:type="even" r:id="rId29"/>
+      <w:footerReference w:type="default" r:id="rId30"/>
       <w:pgSz w:w="11906" w:h="16838"/>
       <w:pgMar w:top="720" w:right="720" w:bottom="720" w:left="720" w:header="708" w:footer="708" w:gutter="0"/>
       <w:pgNumType w:start="0" w:chapStyle="1"/>
@@ -12883,6 +13575,119 @@
     </w:lvl>
   </w:abstractNum>
   <w:abstractNum w:abstractNumId="10" w15:restartNumberingAfterBreak="0">
+    <w:nsid w:val="3D192D9A"/>
+    <w:multiLevelType w:val="hybridMultilevel"/>
+    <w:tmpl w:val="333A84F6"/>
+    <w:lvl w:ilvl="0" w:tplc="04100001">
+      <w:start w:val="1"/>
+      <w:numFmt w:val="bullet"/>
+      <w:lvlText w:val=""/>
+      <w:lvlJc w:val="left"/>
+      <w:pPr>
+        <w:ind w:left="720" w:hanging="360"/>
+      </w:pPr>
+      <w:rPr>
+        <w:rFonts w:ascii="Symbol" w:hAnsi="Symbol" w:hint="default"/>
+      </w:rPr>
+    </w:lvl>
+    <w:lvl w:ilvl="1" w:tplc="04100003" w:tentative="1">
+      <w:start w:val="1"/>
+      <w:numFmt w:val="bullet"/>
+      <w:lvlText w:val="o"/>
+      <w:lvlJc w:val="left"/>
+      <w:pPr>
+        <w:ind w:left="1440" w:hanging="360"/>
+      </w:pPr>
+      <w:rPr>
+        <w:rFonts w:ascii="Courier New" w:hAnsi="Courier New" w:cs="Courier New" w:hint="default"/>
+      </w:rPr>
+    </w:lvl>
+    <w:lvl w:ilvl="2" w:tplc="04100005" w:tentative="1">
+      <w:start w:val="1"/>
+      <w:numFmt w:val="bullet"/>
+      <w:lvlText w:val=""/>
+      <w:lvlJc w:val="left"/>
+      <w:pPr>
+        <w:ind w:left="2160" w:hanging="360"/>
+      </w:pPr>
+      <w:rPr>
+        <w:rFonts w:ascii="Wingdings" w:hAnsi="Wingdings" w:hint="default"/>
+      </w:rPr>
+    </w:lvl>
+    <w:lvl w:ilvl="3" w:tplc="04100001" w:tentative="1">
+      <w:start w:val="1"/>
+      <w:numFmt w:val="bullet"/>
+      <w:lvlText w:val=""/>
+      <w:lvlJc w:val="left"/>
+      <w:pPr>
+        <w:ind w:left="2880" w:hanging="360"/>
+      </w:pPr>
+      <w:rPr>
+        <w:rFonts w:ascii="Symbol" w:hAnsi="Symbol" w:hint="default"/>
+      </w:rPr>
+    </w:lvl>
+    <w:lvl w:ilvl="4" w:tplc="04100003" w:tentative="1">
+      <w:start w:val="1"/>
+      <w:numFmt w:val="bullet"/>
+      <w:lvlText w:val="o"/>
+      <w:lvlJc w:val="left"/>
+      <w:pPr>
+        <w:ind w:left="3600" w:hanging="360"/>
+      </w:pPr>
+      <w:rPr>
+        <w:rFonts w:ascii="Courier New" w:hAnsi="Courier New" w:cs="Courier New" w:hint="default"/>
+      </w:rPr>
+    </w:lvl>
+    <w:lvl w:ilvl="5" w:tplc="04100005" w:tentative="1">
+      <w:start w:val="1"/>
+      <w:numFmt w:val="bullet"/>
+      <w:lvlText w:val=""/>
+      <w:lvlJc w:val="left"/>
+      <w:pPr>
+        <w:ind w:left="4320" w:hanging="360"/>
+      </w:pPr>
+      <w:rPr>
+        <w:rFonts w:ascii="Wingdings" w:hAnsi="Wingdings" w:hint="default"/>
+      </w:rPr>
+    </w:lvl>
+    <w:lvl w:ilvl="6" w:tplc="04100001" w:tentative="1">
+      <w:start w:val="1"/>
+      <w:numFmt w:val="bullet"/>
+      <w:lvlText w:val=""/>
+      <w:lvlJc w:val="left"/>
+      <w:pPr>
+        <w:ind w:left="5040" w:hanging="360"/>
+      </w:pPr>
+      <w:rPr>
+        <w:rFonts w:ascii="Symbol" w:hAnsi="Symbol" w:hint="default"/>
+      </w:rPr>
+    </w:lvl>
+    <w:lvl w:ilvl="7" w:tplc="04100003" w:tentative="1">
+      <w:start w:val="1"/>
+      <w:numFmt w:val="bullet"/>
+      <w:lvlText w:val="o"/>
+      <w:lvlJc w:val="left"/>
+      <w:pPr>
+        <w:ind w:left="5760" w:hanging="360"/>
+      </w:pPr>
+      <w:rPr>
+        <w:rFonts w:ascii="Courier New" w:hAnsi="Courier New" w:cs="Courier New" w:hint="default"/>
+      </w:rPr>
+    </w:lvl>
+    <w:lvl w:ilvl="8" w:tplc="04100005" w:tentative="1">
+      <w:start w:val="1"/>
+      <w:numFmt w:val="bullet"/>
+      <w:lvlText w:val=""/>
+      <w:lvlJc w:val="left"/>
+      <w:pPr>
+        <w:ind w:left="6480" w:hanging="360"/>
+      </w:pPr>
+      <w:rPr>
+        <w:rFonts w:ascii="Wingdings" w:hAnsi="Wingdings" w:hint="default"/>
+      </w:rPr>
+    </w:lvl>
+  </w:abstractNum>
+  <w:abstractNum w:abstractNumId="11" w15:restartNumberingAfterBreak="0">
     <w:nsid w:val="41DB2582"/>
     <w:multiLevelType w:val="hybridMultilevel"/>
     <w:tmpl w:val="BBBE1FE0"/>
@@ -12897,7 +13702,7 @@
         <w:rFonts w:ascii="Century Gothic" w:eastAsiaTheme="minorHAnsi" w:hAnsi="Century Gothic" w:cstheme="minorBidi" w:hint="default"/>
       </w:rPr>
     </w:lvl>
-    <w:lvl w:ilvl="1" w:tplc="04100003" w:tentative="1">
+    <w:lvl w:ilvl="1" w:tplc="04100003">
       <w:start w:val="1"/>
       <w:numFmt w:val="bullet"/>
       <w:lvlText w:val="o"/>
@@ -12994,7 +13799,7 @@
       </w:rPr>
     </w:lvl>
   </w:abstractNum>
-  <w:abstractNum w:abstractNumId="11" w15:restartNumberingAfterBreak="0">
+  <w:abstractNum w:abstractNumId="12" w15:restartNumberingAfterBreak="0">
     <w:nsid w:val="4FF22EAF"/>
     <w:multiLevelType w:val="hybridMultilevel"/>
     <w:tmpl w:val="6542F4EA"/>
@@ -13111,7 +13916,7 @@
       </w:rPr>
     </w:lvl>
   </w:abstractNum>
-  <w:abstractNum w:abstractNumId="12" w15:restartNumberingAfterBreak="0">
+  <w:abstractNum w:abstractNumId="13" w15:restartNumberingAfterBreak="0">
     <w:nsid w:val="5F8D74EE"/>
     <w:multiLevelType w:val="hybridMultilevel"/>
     <w:tmpl w:val="B5A63348"/>
@@ -13201,7 +14006,7 @@
       </w:pPr>
     </w:lvl>
   </w:abstractNum>
-  <w:abstractNum w:abstractNumId="13" w15:restartNumberingAfterBreak="0">
+  <w:abstractNum w:abstractNumId="14" w15:restartNumberingAfterBreak="0">
     <w:nsid w:val="60A154DD"/>
     <w:multiLevelType w:val="hybridMultilevel"/>
     <w:tmpl w:val="D7B03A4A"/>
@@ -13314,7 +14119,7 @@
       </w:rPr>
     </w:lvl>
   </w:abstractNum>
-  <w:abstractNum w:abstractNumId="14" w15:restartNumberingAfterBreak="0">
+  <w:abstractNum w:abstractNumId="15" w15:restartNumberingAfterBreak="0">
     <w:nsid w:val="67CF4F5B"/>
     <w:multiLevelType w:val="hybridMultilevel"/>
     <w:tmpl w:val="200248C4"/>
@@ -13427,7 +14232,7 @@
       </w:rPr>
     </w:lvl>
   </w:abstractNum>
-  <w:abstractNum w:abstractNumId="15" w15:restartNumberingAfterBreak="0">
+  <w:abstractNum w:abstractNumId="16" w15:restartNumberingAfterBreak="0">
     <w:nsid w:val="6BC6551D"/>
     <w:multiLevelType w:val="hybridMultilevel"/>
     <w:tmpl w:val="8AD6D50C"/>
@@ -13540,7 +14345,7 @@
       </w:rPr>
     </w:lvl>
   </w:abstractNum>
-  <w:abstractNum w:abstractNumId="16" w15:restartNumberingAfterBreak="0">
+  <w:abstractNum w:abstractNumId="17" w15:restartNumberingAfterBreak="0">
     <w:nsid w:val="6E9A53A7"/>
     <w:multiLevelType w:val="hybridMultilevel"/>
     <w:tmpl w:val="06789250"/>
@@ -13669,7 +14474,7 @@
       </w:rPr>
     </w:lvl>
   </w:abstractNum>
-  <w:abstractNum w:abstractNumId="17" w15:restartNumberingAfterBreak="0">
+  <w:abstractNum w:abstractNumId="18" w15:restartNumberingAfterBreak="0">
     <w:nsid w:val="6EE7681D"/>
     <w:multiLevelType w:val="hybridMultilevel"/>
     <w:tmpl w:val="CB424E84"/>
@@ -13782,7 +14587,7 @@
       </w:rPr>
     </w:lvl>
   </w:abstractNum>
-  <w:abstractNum w:abstractNumId="18" w15:restartNumberingAfterBreak="0">
+  <w:abstractNum w:abstractNumId="19" w15:restartNumberingAfterBreak="0">
     <w:nsid w:val="6FB5303F"/>
     <w:multiLevelType w:val="hybridMultilevel"/>
     <w:tmpl w:val="35C05946"/>
@@ -13908,7 +14713,7 @@
     <w:abstractNumId w:val="0"/>
   </w:num>
   <w:num w:numId="5" w16cid:durableId="1118140686">
-    <w:abstractNumId w:val="14"/>
+    <w:abstractNumId w:val="15"/>
   </w:num>
   <w:num w:numId="6" w16cid:durableId="1636132451">
     <w:abstractNumId w:val="7"/>
@@ -13920,37 +14725,40 @@
     <w:abstractNumId w:val="6"/>
   </w:num>
   <w:num w:numId="9" w16cid:durableId="791023779">
+    <w:abstractNumId w:val="18"/>
+  </w:num>
+  <w:num w:numId="10" w16cid:durableId="35549295">
     <w:abstractNumId w:val="17"/>
   </w:num>
-  <w:num w:numId="10" w16cid:durableId="35549295">
-    <w:abstractNumId w:val="16"/>
-  </w:num>
   <w:num w:numId="11" w16cid:durableId="1754081717">
-    <w:abstractNumId w:val="11"/>
+    <w:abstractNumId w:val="12"/>
   </w:num>
   <w:num w:numId="12" w16cid:durableId="55010693">
     <w:abstractNumId w:val="2"/>
   </w:num>
   <w:num w:numId="13" w16cid:durableId="737754382">
-    <w:abstractNumId w:val="18"/>
+    <w:abstractNumId w:val="19"/>
   </w:num>
   <w:num w:numId="14" w16cid:durableId="575747217">
-    <w:abstractNumId w:val="15"/>
+    <w:abstractNumId w:val="16"/>
   </w:num>
   <w:num w:numId="15" w16cid:durableId="1502772638">
-    <w:abstractNumId w:val="13"/>
+    <w:abstractNumId w:val="14"/>
   </w:num>
   <w:num w:numId="16" w16cid:durableId="1770814122">
-    <w:abstractNumId w:val="12"/>
+    <w:abstractNumId w:val="13"/>
   </w:num>
   <w:num w:numId="17" w16cid:durableId="101345967">
     <w:abstractNumId w:val="3"/>
   </w:num>
   <w:num w:numId="18" w16cid:durableId="1465149148">
-    <w:abstractNumId w:val="10"/>
+    <w:abstractNumId w:val="11"/>
   </w:num>
   <w:num w:numId="19" w16cid:durableId="501940981">
     <w:abstractNumId w:val="4"/>
+  </w:num>
+  <w:num w:numId="20" w16cid:durableId="212205789">
+    <w:abstractNumId w:val="10"/>
   </w:num>
 </w:numbering>
 </file>

</xml_diff>